<commit_message>
- Finished updating the setup scripts
- Finished testing on IE8
- Removed the UI button for now
- Added all the loc strings for the CreateDashboard dialog
- Update the getLocData signature to include the datatype

- Signed off by Jon Totton
</commit_message>
<xml_diff>
--- a/RS/Reporting/ReportManager/ReportManagerMVC/ReportManager/sdk/readme.docx
+++ b/RS/Reporting/ReportManager/ReportManagerMVC/ReportManager/sdk/readme.docx
@@ -28,38 +28,18 @@
       </w:r>
     </w:p>
     <w:p>
-      <w:pPr>
-        <w:ind w:left="720"/>
-        <w:rPr>
-          <w:rFonts w:ascii="Consolas" w:hAnsi="Consolas" w:cs="Consolas"/>
-          <w:color w:val="A31515"/>
-          <w:sz w:val="24"/>
-          <w:szCs w:val="24"/>
-        </w:rPr>
-      </w:pPr>
       <w:hyperlink r:id="rId5" w:history="1">
         <w:r>
           <w:rPr>
             <w:rStyle w:val="Hyperlink"/>
-            <w:rFonts w:ascii="Consolas" w:hAnsi="Consolas" w:cs="Consolas"/>
-            <w:sz w:val="24"/>
-            <w:szCs w:val="24"/>
-            <w:highlight w:val="white"/>
           </w:rPr>
-          <w:t>http://forerunnersw.com</w:t>
-        </w:r>
-        <w:r>
-          <w:rPr>
-            <w:rStyle w:val="Hyperlink"/>
-            <w:rFonts w:ascii="Consolas" w:hAnsi="Consolas" w:cs="Consolas"/>
-            <w:sz w:val="24"/>
-            <w:szCs w:val="24"/>
-          </w:rPr>
-          <w:t>/Mobilizer/home/samples</w:t>
+          <w:t>http://forerunnersw.com/home/samples?Sample=GettingStarted</w:t>
         </w:r>
       </w:hyperlink>
     </w:p>
     <w:p>
+      <w:bookmarkStart w:id="0" w:name="_GoBack"/>
+      <w:bookmarkEnd w:id="0"/>
       <w:r>
         <w:t xml:space="preserve">This sample </w:t>
       </w:r>
@@ -122,15 +102,7 @@
         <w:t xml:space="preserve"> from the </w:t>
       </w:r>
       <w:r>
-        <w:t>“</w:t>
-      </w:r>
-      <w:proofErr w:type="spellStart"/>
-      <w:r>
-        <w:t>sdk</w:t>
-      </w:r>
-      <w:proofErr w:type="spellEnd"/>
-      <w:r>
-        <w:t>” folder into you</w:t>
+        <w:t>“sdk” folder into you</w:t>
       </w:r>
       <w:r>
         <w:t>r</w:t>
@@ -195,8 +167,6 @@
           <w:numId w:val="1"/>
         </w:numPr>
       </w:pPr>
-      <w:bookmarkStart w:id="0" w:name="_GoBack"/>
-      <w:bookmarkEnd w:id="0"/>
       <w:r>
         <w:t>Forerunner.SQLReporting.dll</w:t>
       </w:r>
@@ -857,6 +827,18 @@
       <w:contextualSpacing/>
     </w:pPr>
   </w:style>
+  <w:style w:type="character" w:styleId="FollowedHyperlink">
+    <w:name w:val="FollowedHyperlink"/>
+    <w:basedOn w:val="DefaultParagraphFont"/>
+    <w:uiPriority w:val="99"/>
+    <w:semiHidden/>
+    <w:unhideWhenUsed/>
+    <w:rsid w:val="00687751"/>
+    <w:rPr>
+      <w:color w:val="800080" w:themeColor="followedHyperlink"/>
+      <w:u w:val="single"/>
+    </w:rPr>
+  </w:style>
 </w:styles>
 </file>
 

</xml_diff>

<commit_message>
- Updated this document to properly support version 3
- Signed off by Jon Totton
</commit_message>
<xml_diff>
--- a/RS/Reporting/ReportManager/ReportManagerMVC/ReportManager/sdk/readme.docx
+++ b/RS/Reporting/ReportManager/ReportManagerMVC/ReportManager/sdk/readme.docx
@@ -38,8 +38,6 @@
       </w:hyperlink>
     </w:p>
     <w:p>
-      <w:bookmarkStart w:id="0" w:name="_GoBack"/>
-      <w:bookmarkEnd w:id="0"/>
       <w:r>
         <w:t xml:space="preserve">This sample </w:t>
       </w:r>
@@ -78,7 +76,19 @@
         <w:t xml:space="preserve">from your installed Mobilizer install folder </w:t>
       </w:r>
       <w:r>
-        <w:t>into your project and try to leave all files unmodified</w:t>
+        <w:t>into your project</w:t>
+      </w:r>
+    </w:p>
+    <w:p>
+      <w:pPr>
+        <w:pStyle w:val="ListParagraph"/>
+        <w:numPr>
+          <w:ilvl w:val="1"/>
+          <w:numId w:val="1"/>
+        </w:numPr>
+      </w:pPr>
+      <w:r>
+        <w:t>Carefully document changes to any files you make in this folder. When you upgrade you will need to merge your changes into the new files</w:t>
       </w:r>
     </w:p>
     <w:p>
@@ -102,7 +112,15 @@
         <w:t xml:space="preserve"> from the </w:t>
       </w:r>
       <w:r>
-        <w:t>“sdk” folder into you</w:t>
+        <w:t>“</w:t>
+      </w:r>
+      <w:proofErr w:type="spellStart"/>
+      <w:r>
+        <w:t>sdk</w:t>
+      </w:r>
+      <w:proofErr w:type="spellEnd"/>
+      <w:r>
+        <w:t>” folder into you</w:t>
       </w:r>
       <w:r>
         <w:t>r</w:t>
@@ -119,20 +137,17 @@
       <w:r>
         <w:t xml:space="preserve">. </w:t>
       </w:r>
-      <w:r>
-        <w:t>During</w:t>
-      </w:r>
-      <w:r>
-        <w:t xml:space="preserve"> an update</w:t>
-      </w:r>
-      <w:r>
-        <w:t>,</w:t>
-      </w:r>
-      <w:r>
-        <w:t xml:space="preserve"> you will need to merge any changes you make into new versions deployed by Forerunner.</w:t>
-      </w:r>
-      <w:r>
-        <w:t xml:space="preserve"> You should add comments to carefully indicate any lines you may change.</w:t>
+    </w:p>
+    <w:p>
+      <w:pPr>
+        <w:pStyle w:val="ListParagraph"/>
+        <w:numPr>
+          <w:ilvl w:val="1"/>
+          <w:numId w:val="1"/>
+        </w:numPr>
+      </w:pPr>
+      <w:r>
+        <w:t>Carefully document changes to any files you make in this folder. When you upgrade you will need to merge your changes into the new files</w:t>
       </w:r>
     </w:p>
     <w:p>
@@ -172,9 +187,610 @@
       </w:r>
     </w:p>
     <w:p>
+      <w:pPr>
+        <w:pStyle w:val="ListParagraph"/>
+        <w:numPr>
+          <w:ilvl w:val="0"/>
+          <w:numId w:val="1"/>
+        </w:numPr>
+      </w:pPr>
+      <w:r>
+        <w:t>Copy the “Custom” folder from your installed Mobilizer install folder into your project</w:t>
+      </w:r>
+    </w:p>
+    <w:p>
+      <w:pPr>
+        <w:pStyle w:val="ListParagraph"/>
+        <w:numPr>
+          <w:ilvl w:val="1"/>
+          <w:numId w:val="1"/>
+        </w:numPr>
+      </w:pPr>
+      <w:r>
+        <w:t>Carefully document changes to any files you make in this folder. When you upgrade you will need to merge your changes into the new files</w:t>
+      </w:r>
+    </w:p>
+    <w:p>
+      <w:pPr>
+        <w:pStyle w:val="Heading2"/>
+      </w:pPr>
+      <w:r>
+        <w:t>Version 3</w:t>
+      </w:r>
       <w:r>
         <w:t xml:space="preserve"> </w:t>
       </w:r>
+    </w:p>
+    <w:p>
+      <w:r>
+        <w:t>When upgrading to v</w:t>
+      </w:r>
+      <w:r>
+        <w:t xml:space="preserve">ersion 3 you will need to add the following new </w:t>
+      </w:r>
+      <w:proofErr w:type="spellStart"/>
+      <w:r>
+        <w:t>javascript</w:t>
+      </w:r>
+      <w:proofErr w:type="spellEnd"/>
+      <w:r>
+        <w:t xml:space="preserve"> </w:t>
+      </w:r>
+      <w:r>
+        <w:t>reference</w:t>
+      </w:r>
+      <w:r>
+        <w:t>s to your application</w:t>
+      </w:r>
+      <w:r>
+        <w:t>:</w:t>
+      </w:r>
+    </w:p>
+    <w:p>
+      <w:pPr>
+        <w:pStyle w:val="ListParagraph"/>
+        <w:numPr>
+          <w:ilvl w:val="0"/>
+          <w:numId w:val="6"/>
+        </w:numPr>
+      </w:pPr>
+      <w:r>
+        <w:t>jstree.js</w:t>
+      </w:r>
+    </w:p>
+    <w:p>
+      <w:pPr>
+        <w:pStyle w:val="ListParagraph"/>
+        <w:numPr>
+          <w:ilvl w:val="0"/>
+          <w:numId w:val="6"/>
+        </w:numPr>
+      </w:pPr>
+      <w:r>
+        <w:t>FRmaphilight.js</w:t>
+      </w:r>
+    </w:p>
+    <w:p>
+      <w:r>
+        <w:t xml:space="preserve">In the getting started sample the file: </w:t>
+      </w:r>
+      <w:r>
+        <w:t>"_</w:t>
+      </w:r>
+      <w:proofErr w:type="spellStart"/>
+      <w:r>
+        <w:t>ReportLayout.cshtml</w:t>
+      </w:r>
+      <w:proofErr w:type="spellEnd"/>
+      <w:r>
+        <w:t>"</w:t>
+      </w:r>
+      <w:r>
+        <w:t>, contains the references to depended scripts. If your application uses the same file to reference scripts, add th</w:t>
+      </w:r>
+      <w:r>
+        <w:t>ese</w:t>
+      </w:r>
+      <w:r>
+        <w:t xml:space="preserve"> line:</w:t>
+      </w:r>
+    </w:p>
+    <w:p>
+      <w:pPr>
+        <w:autoSpaceDE w:val="0"/>
+        <w:autoSpaceDN w:val="0"/>
+        <w:adjustRightInd w:val="0"/>
+        <w:spacing w:after="0" w:line="240" w:lineRule="auto"/>
+        <w:rPr>
+          <w:rFonts w:ascii="Consolas" w:hAnsi="Consolas" w:cs="Consolas"/>
+          <w:color w:val="000000"/>
+          <w:sz w:val="16"/>
+          <w:szCs w:val="16"/>
+          <w:highlight w:val="white"/>
+        </w:rPr>
+      </w:pPr>
+      <w:r>
+        <w:rPr>
+          <w:rFonts w:ascii="Consolas" w:hAnsi="Consolas" w:cs="Consolas"/>
+          <w:color w:val="0000FF"/>
+          <w:sz w:val="16"/>
+          <w:szCs w:val="16"/>
+          <w:highlight w:val="white"/>
+        </w:rPr>
+        <w:t>&lt;</w:t>
+      </w:r>
+      <w:r>
+        <w:rPr>
+          <w:rFonts w:ascii="Consolas" w:hAnsi="Consolas" w:cs="Consolas"/>
+          <w:color w:val="800000"/>
+          <w:sz w:val="16"/>
+          <w:szCs w:val="16"/>
+          <w:highlight w:val="white"/>
+        </w:rPr>
+        <w:t>script</w:t>
+      </w:r>
+      <w:r>
+        <w:rPr>
+          <w:rFonts w:ascii="Consolas" w:hAnsi="Consolas" w:cs="Consolas"/>
+          <w:color w:val="000000"/>
+          <w:sz w:val="16"/>
+          <w:szCs w:val="16"/>
+          <w:highlight w:val="white"/>
+        </w:rPr>
+        <w:t xml:space="preserve"> </w:t>
+      </w:r>
+      <w:r>
+        <w:rPr>
+          <w:rFonts w:ascii="Consolas" w:hAnsi="Consolas" w:cs="Consolas"/>
+          <w:color w:val="FF0000"/>
+          <w:sz w:val="16"/>
+          <w:szCs w:val="16"/>
+          <w:highlight w:val="white"/>
+        </w:rPr>
+        <w:t>type</w:t>
+      </w:r>
+      <w:r>
+        <w:rPr>
+          <w:rFonts w:ascii="Consolas" w:hAnsi="Consolas" w:cs="Consolas"/>
+          <w:color w:val="0000FF"/>
+          <w:sz w:val="16"/>
+          <w:szCs w:val="16"/>
+          <w:highlight w:val="white"/>
+        </w:rPr>
+        <w:t>="text/</w:t>
+      </w:r>
+      <w:proofErr w:type="spellStart"/>
+      <w:r>
+        <w:rPr>
+          <w:rFonts w:ascii="Consolas" w:hAnsi="Consolas" w:cs="Consolas"/>
+          <w:color w:val="0000FF"/>
+          <w:sz w:val="16"/>
+          <w:szCs w:val="16"/>
+          <w:highlight w:val="white"/>
+        </w:rPr>
+        <w:t>javascript</w:t>
+      </w:r>
+      <w:proofErr w:type="spellEnd"/>
+      <w:r>
+        <w:rPr>
+          <w:rFonts w:ascii="Consolas" w:hAnsi="Consolas" w:cs="Consolas"/>
+          <w:color w:val="0000FF"/>
+          <w:sz w:val="16"/>
+          <w:szCs w:val="16"/>
+          <w:highlight w:val="white"/>
+        </w:rPr>
+        <w:t>"</w:t>
+      </w:r>
+      <w:r>
+        <w:rPr>
+          <w:rFonts w:ascii="Consolas" w:hAnsi="Consolas" w:cs="Consolas"/>
+          <w:color w:val="000000"/>
+          <w:sz w:val="16"/>
+          <w:szCs w:val="16"/>
+          <w:highlight w:val="white"/>
+        </w:rPr>
+        <w:t xml:space="preserve"> </w:t>
+      </w:r>
+      <w:proofErr w:type="spellStart"/>
+      <w:r>
+        <w:rPr>
+          <w:rFonts w:ascii="Consolas" w:hAnsi="Consolas" w:cs="Consolas"/>
+          <w:color w:val="FF0000"/>
+          <w:sz w:val="16"/>
+          <w:szCs w:val="16"/>
+          <w:highlight w:val="white"/>
+        </w:rPr>
+        <w:t>src</w:t>
+      </w:r>
+      <w:proofErr w:type="spellEnd"/>
+      <w:r>
+        <w:rPr>
+          <w:rFonts w:ascii="Consolas" w:hAnsi="Consolas" w:cs="Consolas"/>
+          <w:color w:val="0000FF"/>
+          <w:sz w:val="16"/>
+          <w:szCs w:val="16"/>
+          <w:highlight w:val="white"/>
+        </w:rPr>
+        <w:t>="~/Forerunner/Lib/</w:t>
+      </w:r>
+      <w:proofErr w:type="spellStart"/>
+      <w:r>
+        <w:rPr>
+          <w:rFonts w:ascii="Consolas" w:hAnsi="Consolas" w:cs="Consolas"/>
+          <w:color w:val="0000FF"/>
+          <w:sz w:val="16"/>
+          <w:szCs w:val="16"/>
+          <w:highlight w:val="white"/>
+        </w:rPr>
+        <w:t>jsTree</w:t>
+      </w:r>
+      <w:proofErr w:type="spellEnd"/>
+      <w:r>
+        <w:rPr>
+          <w:rFonts w:ascii="Consolas" w:hAnsi="Consolas" w:cs="Consolas"/>
+          <w:color w:val="0000FF"/>
+          <w:sz w:val="16"/>
+          <w:szCs w:val="16"/>
+          <w:highlight w:val="white"/>
+        </w:rPr>
+        <w:t>/jstree.js"&gt;&lt;/</w:t>
+      </w:r>
+      <w:r>
+        <w:rPr>
+          <w:rFonts w:ascii="Consolas" w:hAnsi="Consolas" w:cs="Consolas"/>
+          <w:color w:val="800000"/>
+          <w:sz w:val="16"/>
+          <w:szCs w:val="16"/>
+          <w:highlight w:val="white"/>
+        </w:rPr>
+        <w:t>script</w:t>
+      </w:r>
+      <w:r>
+        <w:rPr>
+          <w:rFonts w:ascii="Consolas" w:hAnsi="Consolas" w:cs="Consolas"/>
+          <w:color w:val="0000FF"/>
+          <w:sz w:val="16"/>
+          <w:szCs w:val="16"/>
+          <w:highlight w:val="white"/>
+        </w:rPr>
+        <w:t>&gt;</w:t>
+      </w:r>
+    </w:p>
+    <w:p>
+      <w:pPr>
+        <w:autoSpaceDE w:val="0"/>
+        <w:autoSpaceDN w:val="0"/>
+        <w:adjustRightInd w:val="0"/>
+        <w:spacing w:after="0" w:line="240" w:lineRule="auto"/>
+        <w:rPr>
+          <w:rFonts w:ascii="Consolas" w:hAnsi="Consolas" w:cs="Consolas"/>
+          <w:color w:val="0000FF"/>
+          <w:sz w:val="16"/>
+          <w:szCs w:val="16"/>
+          <w:highlight w:val="white"/>
+        </w:rPr>
+      </w:pPr>
+      <w:r>
+        <w:rPr>
+          <w:rFonts w:ascii="Consolas" w:hAnsi="Consolas" w:cs="Consolas"/>
+          <w:color w:val="0000FF"/>
+          <w:sz w:val="16"/>
+          <w:szCs w:val="16"/>
+          <w:highlight w:val="white"/>
+        </w:rPr>
+        <w:t>&lt;</w:t>
+      </w:r>
+      <w:r>
+        <w:rPr>
+          <w:rFonts w:ascii="Consolas" w:hAnsi="Consolas" w:cs="Consolas"/>
+          <w:color w:val="800000"/>
+          <w:sz w:val="16"/>
+          <w:szCs w:val="16"/>
+          <w:highlight w:val="white"/>
+        </w:rPr>
+        <w:t>script</w:t>
+      </w:r>
+      <w:r>
+        <w:rPr>
+          <w:rFonts w:ascii="Consolas" w:hAnsi="Consolas" w:cs="Consolas"/>
+          <w:color w:val="000000"/>
+          <w:sz w:val="16"/>
+          <w:szCs w:val="16"/>
+          <w:highlight w:val="white"/>
+        </w:rPr>
+        <w:t xml:space="preserve"> </w:t>
+      </w:r>
+      <w:r>
+        <w:rPr>
+          <w:rFonts w:ascii="Consolas" w:hAnsi="Consolas" w:cs="Consolas"/>
+          <w:color w:val="FF0000"/>
+          <w:sz w:val="16"/>
+          <w:szCs w:val="16"/>
+          <w:highlight w:val="white"/>
+        </w:rPr>
+        <w:t>type</w:t>
+      </w:r>
+      <w:r>
+        <w:rPr>
+          <w:rFonts w:ascii="Consolas" w:hAnsi="Consolas" w:cs="Consolas"/>
+          <w:color w:val="0000FF"/>
+          <w:sz w:val="16"/>
+          <w:szCs w:val="16"/>
+          <w:highlight w:val="white"/>
+        </w:rPr>
+        <w:t>="text/</w:t>
+      </w:r>
+      <w:proofErr w:type="spellStart"/>
+      <w:r>
+        <w:rPr>
+          <w:rFonts w:ascii="Consolas" w:hAnsi="Consolas" w:cs="Consolas"/>
+          <w:color w:val="0000FF"/>
+          <w:sz w:val="16"/>
+          <w:szCs w:val="16"/>
+          <w:highlight w:val="white"/>
+        </w:rPr>
+        <w:t>javascript</w:t>
+      </w:r>
+      <w:proofErr w:type="spellEnd"/>
+      <w:r>
+        <w:rPr>
+          <w:rFonts w:ascii="Consolas" w:hAnsi="Consolas" w:cs="Consolas"/>
+          <w:color w:val="0000FF"/>
+          <w:sz w:val="16"/>
+          <w:szCs w:val="16"/>
+          <w:highlight w:val="white"/>
+        </w:rPr>
+        <w:t>"</w:t>
+      </w:r>
+      <w:r>
+        <w:rPr>
+          <w:rFonts w:ascii="Consolas" w:hAnsi="Consolas" w:cs="Consolas"/>
+          <w:color w:val="000000"/>
+          <w:sz w:val="16"/>
+          <w:szCs w:val="16"/>
+          <w:highlight w:val="white"/>
+        </w:rPr>
+        <w:t xml:space="preserve"> </w:t>
+      </w:r>
+      <w:proofErr w:type="spellStart"/>
+      <w:r>
+        <w:rPr>
+          <w:rFonts w:ascii="Consolas" w:hAnsi="Consolas" w:cs="Consolas"/>
+          <w:color w:val="FF0000"/>
+          <w:sz w:val="16"/>
+          <w:szCs w:val="16"/>
+          <w:highlight w:val="white"/>
+        </w:rPr>
+        <w:t>src</w:t>
+      </w:r>
+      <w:proofErr w:type="spellEnd"/>
+      <w:r>
+        <w:rPr>
+          <w:rFonts w:ascii="Consolas" w:hAnsi="Consolas" w:cs="Consolas"/>
+          <w:color w:val="0000FF"/>
+          <w:sz w:val="16"/>
+          <w:szCs w:val="16"/>
+          <w:highlight w:val="white"/>
+        </w:rPr>
+        <w:t>="~/Forerunner/Lib/</w:t>
+      </w:r>
+      <w:proofErr w:type="spellStart"/>
+      <w:r>
+        <w:rPr>
+          <w:rFonts w:ascii="Consolas" w:hAnsi="Consolas" w:cs="Consolas"/>
+          <w:color w:val="0000FF"/>
+          <w:sz w:val="16"/>
+          <w:szCs w:val="16"/>
+          <w:highlight w:val="white"/>
+        </w:rPr>
+        <w:t>misc</w:t>
+      </w:r>
+      <w:proofErr w:type="spellEnd"/>
+      <w:r>
+        <w:rPr>
+          <w:rFonts w:ascii="Consolas" w:hAnsi="Consolas" w:cs="Consolas"/>
+          <w:color w:val="0000FF"/>
+          <w:sz w:val="16"/>
+          <w:szCs w:val="16"/>
+          <w:highlight w:val="white"/>
+        </w:rPr>
+        <w:t>/</w:t>
+      </w:r>
+      <w:proofErr w:type="spellStart"/>
+      <w:r>
+        <w:rPr>
+          <w:rFonts w:ascii="Consolas" w:hAnsi="Consolas" w:cs="Consolas"/>
+          <w:color w:val="0000FF"/>
+          <w:sz w:val="16"/>
+          <w:szCs w:val="16"/>
+          <w:highlight w:val="white"/>
+        </w:rPr>
+        <w:t>js</w:t>
+      </w:r>
+      <w:proofErr w:type="spellEnd"/>
+      <w:r>
+        <w:rPr>
+          <w:rFonts w:ascii="Consolas" w:hAnsi="Consolas" w:cs="Consolas"/>
+          <w:color w:val="0000FF"/>
+          <w:sz w:val="16"/>
+          <w:szCs w:val="16"/>
+          <w:highlight w:val="white"/>
+        </w:rPr>
+        <w:t>/jquery.FRmaphilight.js"&gt;&lt;/</w:t>
+      </w:r>
+      <w:r>
+        <w:rPr>
+          <w:rFonts w:ascii="Consolas" w:hAnsi="Consolas" w:cs="Consolas"/>
+          <w:color w:val="800000"/>
+          <w:sz w:val="16"/>
+          <w:szCs w:val="16"/>
+          <w:highlight w:val="white"/>
+        </w:rPr>
+        <w:t>script</w:t>
+      </w:r>
+      <w:r>
+        <w:rPr>
+          <w:rFonts w:ascii="Consolas" w:hAnsi="Consolas" w:cs="Consolas"/>
+          <w:color w:val="0000FF"/>
+          <w:sz w:val="16"/>
+          <w:szCs w:val="16"/>
+          <w:highlight w:val="white"/>
+        </w:rPr>
+        <w:t>&gt;</w:t>
+      </w:r>
+    </w:p>
+    <w:p>
+      <w:r>
+        <w:lastRenderedPageBreak/>
+        <w:t>just before the line:</w:t>
+      </w:r>
+    </w:p>
+    <w:p>
+      <w:pPr>
+        <w:rPr>
+          <w:sz w:val="16"/>
+          <w:szCs w:val="16"/>
+        </w:rPr>
+      </w:pPr>
+      <w:r>
+        <w:rPr>
+          <w:rFonts w:ascii="Consolas" w:hAnsi="Consolas" w:cs="Consolas"/>
+          <w:color w:val="0000FF"/>
+          <w:sz w:val="16"/>
+          <w:szCs w:val="16"/>
+          <w:highlight w:val="white"/>
+        </w:rPr>
+        <w:t>&lt;</w:t>
+      </w:r>
+      <w:r>
+        <w:rPr>
+          <w:rFonts w:ascii="Consolas" w:hAnsi="Consolas" w:cs="Consolas"/>
+          <w:color w:val="800000"/>
+          <w:sz w:val="16"/>
+          <w:szCs w:val="16"/>
+          <w:highlight w:val="white"/>
+        </w:rPr>
+        <w:t>script</w:t>
+      </w:r>
+      <w:r>
+        <w:rPr>
+          <w:rFonts w:ascii="Consolas" w:hAnsi="Consolas" w:cs="Consolas"/>
+          <w:color w:val="000000"/>
+          <w:sz w:val="16"/>
+          <w:szCs w:val="16"/>
+          <w:highlight w:val="white"/>
+        </w:rPr>
+        <w:t xml:space="preserve"> </w:t>
+      </w:r>
+      <w:r>
+        <w:rPr>
+          <w:rFonts w:ascii="Consolas" w:hAnsi="Consolas" w:cs="Consolas"/>
+          <w:color w:val="FF0000"/>
+          <w:sz w:val="16"/>
+          <w:szCs w:val="16"/>
+          <w:highlight w:val="white"/>
+        </w:rPr>
+        <w:t>type</w:t>
+      </w:r>
+      <w:r>
+        <w:rPr>
+          <w:rFonts w:ascii="Consolas" w:hAnsi="Consolas" w:cs="Consolas"/>
+          <w:color w:val="0000FF"/>
+          <w:sz w:val="16"/>
+          <w:szCs w:val="16"/>
+          <w:highlight w:val="white"/>
+        </w:rPr>
+        <w:t>="text/</w:t>
+      </w:r>
+      <w:proofErr w:type="spellStart"/>
+      <w:r>
+        <w:rPr>
+          <w:rFonts w:ascii="Consolas" w:hAnsi="Consolas" w:cs="Consolas"/>
+          <w:color w:val="0000FF"/>
+          <w:sz w:val="16"/>
+          <w:szCs w:val="16"/>
+          <w:highlight w:val="white"/>
+        </w:rPr>
+        <w:t>javascript</w:t>
+      </w:r>
+      <w:proofErr w:type="spellEnd"/>
+      <w:r>
+        <w:rPr>
+          <w:rFonts w:ascii="Consolas" w:hAnsi="Consolas" w:cs="Consolas"/>
+          <w:color w:val="0000FF"/>
+          <w:sz w:val="16"/>
+          <w:szCs w:val="16"/>
+          <w:highlight w:val="white"/>
+        </w:rPr>
+        <w:t>"</w:t>
+      </w:r>
+      <w:r>
+        <w:rPr>
+          <w:rFonts w:ascii="Consolas" w:hAnsi="Consolas" w:cs="Consolas"/>
+          <w:color w:val="000000"/>
+          <w:sz w:val="16"/>
+          <w:szCs w:val="16"/>
+          <w:highlight w:val="white"/>
+        </w:rPr>
+        <w:t xml:space="preserve"> </w:t>
+      </w:r>
+      <w:r>
+        <w:rPr>
+          <w:rFonts w:ascii="Consolas" w:hAnsi="Consolas" w:cs="Consolas"/>
+          <w:color w:val="FF0000"/>
+          <w:sz w:val="16"/>
+          <w:szCs w:val="16"/>
+          <w:highlight w:val="white"/>
+        </w:rPr>
+        <w:t>src</w:t>
+      </w:r>
+      <w:r>
+        <w:rPr>
+          <w:rFonts w:ascii="Consolas" w:hAnsi="Consolas" w:cs="Consolas"/>
+          <w:color w:val="0000FF"/>
+          <w:sz w:val="16"/>
+          <w:szCs w:val="16"/>
+          <w:highlight w:val="white"/>
+        </w:rPr>
+        <w:t>="~/Forerunner/Lib/jQuery/js/jquery-ui-1.10.3.forerunner.js"&gt;&lt;/</w:t>
+      </w:r>
+      <w:r>
+        <w:rPr>
+          <w:rFonts w:ascii="Consolas" w:hAnsi="Consolas" w:cs="Consolas"/>
+          <w:color w:val="800000"/>
+          <w:sz w:val="16"/>
+          <w:szCs w:val="16"/>
+          <w:highlight w:val="white"/>
+        </w:rPr>
+        <w:t>script</w:t>
+      </w:r>
+      <w:r>
+        <w:rPr>
+          <w:rFonts w:ascii="Consolas" w:hAnsi="Consolas" w:cs="Consolas"/>
+          <w:color w:val="0000FF"/>
+          <w:sz w:val="16"/>
+          <w:szCs w:val="16"/>
+          <w:highlight w:val="white"/>
+        </w:rPr>
+        <w:t>&gt;</w:t>
+      </w:r>
+    </w:p>
+    <w:p>
+      <w:pPr>
+        <w:autoSpaceDE w:val="0"/>
+        <w:autoSpaceDN w:val="0"/>
+        <w:adjustRightInd w:val="0"/>
+        <w:spacing w:after="0" w:line="240" w:lineRule="auto"/>
+        <w:rPr>
+          <w:rFonts w:ascii="Consolas" w:hAnsi="Consolas" w:cs="Consolas"/>
+          <w:color w:val="0000FF"/>
+          <w:sz w:val="18"/>
+          <w:szCs w:val="18"/>
+          <w:highlight w:val="white"/>
+        </w:rPr>
+      </w:pPr>
+      <w:bookmarkStart w:id="0" w:name="_GoBack"/>
+      <w:bookmarkEnd w:id="0"/>
     </w:p>
     <w:sectPr>
       <w:pgSz w:w="12240" w:h="15840"/>
@@ -189,6 +805,571 @@
 <file path=word/numbering.xml><?xml version="1.0" encoding="utf-8"?>
 <w:numbering xmlns:wpc="http://schemas.microsoft.com/office/word/2010/wordprocessingCanvas" xmlns:mc="http://schemas.openxmlformats.org/markup-compatibility/2006" xmlns:o="urn:schemas-microsoft-com:office:office" xmlns:r="http://schemas.openxmlformats.org/officeDocument/2006/relationships" xmlns:m="http://schemas.openxmlformats.org/officeDocument/2006/math" xmlns:v="urn:schemas-microsoft-com:vml" xmlns:wp14="http://schemas.microsoft.com/office/word/2010/wordprocessingDrawing" xmlns:wp="http://schemas.openxmlformats.org/drawingml/2006/wordprocessingDrawing" xmlns:w10="urn:schemas-microsoft-com:office:word" xmlns:w="http://schemas.openxmlformats.org/wordprocessingml/2006/main" xmlns:w14="http://schemas.microsoft.com/office/word/2010/wordml" xmlns:w15="http://schemas.microsoft.com/office/word/2012/wordml" xmlns:wpg="http://schemas.microsoft.com/office/word/2010/wordprocessingGroup" xmlns:wpi="http://schemas.microsoft.com/office/word/2010/wordprocessingInk" xmlns:wne="http://schemas.microsoft.com/office/word/2006/wordml" xmlns:wps="http://schemas.microsoft.com/office/word/2010/wordprocessingShape" mc:Ignorable="w14 w15 wp14">
   <w:abstractNum w:abstractNumId="0">
+    <w:nsid w:val="1A6F3E75"/>
+    <w:multiLevelType w:val="hybridMultilevel"/>
+    <w:tmpl w:val="976EED90"/>
+    <w:lvl w:ilvl="0" w:tplc="04090001">
+      <w:start w:val="1"/>
+      <w:numFmt w:val="bullet"/>
+      <w:lvlText w:val=""/>
+      <w:lvlJc w:val="left"/>
+      <w:pPr>
+        <w:ind w:left="770" w:hanging="360"/>
+      </w:pPr>
+      <w:rPr>
+        <w:rFonts w:ascii="Symbol" w:hAnsi="Symbol" w:hint="default"/>
+      </w:rPr>
+    </w:lvl>
+    <w:lvl w:ilvl="1" w:tplc="04090003" w:tentative="1">
+      <w:start w:val="1"/>
+      <w:numFmt w:val="bullet"/>
+      <w:lvlText w:val="o"/>
+      <w:lvlJc w:val="left"/>
+      <w:pPr>
+        <w:ind w:left="1490" w:hanging="360"/>
+      </w:pPr>
+      <w:rPr>
+        <w:rFonts w:ascii="Courier New" w:hAnsi="Courier New" w:cs="Courier New" w:hint="default"/>
+      </w:rPr>
+    </w:lvl>
+    <w:lvl w:ilvl="2" w:tplc="04090005" w:tentative="1">
+      <w:start w:val="1"/>
+      <w:numFmt w:val="bullet"/>
+      <w:lvlText w:val=""/>
+      <w:lvlJc w:val="left"/>
+      <w:pPr>
+        <w:ind w:left="2210" w:hanging="360"/>
+      </w:pPr>
+      <w:rPr>
+        <w:rFonts w:ascii="Wingdings" w:hAnsi="Wingdings" w:hint="default"/>
+      </w:rPr>
+    </w:lvl>
+    <w:lvl w:ilvl="3" w:tplc="04090001" w:tentative="1">
+      <w:start w:val="1"/>
+      <w:numFmt w:val="bullet"/>
+      <w:lvlText w:val=""/>
+      <w:lvlJc w:val="left"/>
+      <w:pPr>
+        <w:ind w:left="2930" w:hanging="360"/>
+      </w:pPr>
+      <w:rPr>
+        <w:rFonts w:ascii="Symbol" w:hAnsi="Symbol" w:hint="default"/>
+      </w:rPr>
+    </w:lvl>
+    <w:lvl w:ilvl="4" w:tplc="04090003" w:tentative="1">
+      <w:start w:val="1"/>
+      <w:numFmt w:val="bullet"/>
+      <w:lvlText w:val="o"/>
+      <w:lvlJc w:val="left"/>
+      <w:pPr>
+        <w:ind w:left="3650" w:hanging="360"/>
+      </w:pPr>
+      <w:rPr>
+        <w:rFonts w:ascii="Courier New" w:hAnsi="Courier New" w:cs="Courier New" w:hint="default"/>
+      </w:rPr>
+    </w:lvl>
+    <w:lvl w:ilvl="5" w:tplc="04090005" w:tentative="1">
+      <w:start w:val="1"/>
+      <w:numFmt w:val="bullet"/>
+      <w:lvlText w:val=""/>
+      <w:lvlJc w:val="left"/>
+      <w:pPr>
+        <w:ind w:left="4370" w:hanging="360"/>
+      </w:pPr>
+      <w:rPr>
+        <w:rFonts w:ascii="Wingdings" w:hAnsi="Wingdings" w:hint="default"/>
+      </w:rPr>
+    </w:lvl>
+    <w:lvl w:ilvl="6" w:tplc="04090001" w:tentative="1">
+      <w:start w:val="1"/>
+      <w:numFmt w:val="bullet"/>
+      <w:lvlText w:val=""/>
+      <w:lvlJc w:val="left"/>
+      <w:pPr>
+        <w:ind w:left="5090" w:hanging="360"/>
+      </w:pPr>
+      <w:rPr>
+        <w:rFonts w:ascii="Symbol" w:hAnsi="Symbol" w:hint="default"/>
+      </w:rPr>
+    </w:lvl>
+    <w:lvl w:ilvl="7" w:tplc="04090003" w:tentative="1">
+      <w:start w:val="1"/>
+      <w:numFmt w:val="bullet"/>
+      <w:lvlText w:val="o"/>
+      <w:lvlJc w:val="left"/>
+      <w:pPr>
+        <w:ind w:left="5810" w:hanging="360"/>
+      </w:pPr>
+      <w:rPr>
+        <w:rFonts w:ascii="Courier New" w:hAnsi="Courier New" w:cs="Courier New" w:hint="default"/>
+      </w:rPr>
+    </w:lvl>
+    <w:lvl w:ilvl="8" w:tplc="04090005" w:tentative="1">
+      <w:start w:val="1"/>
+      <w:numFmt w:val="bullet"/>
+      <w:lvlText w:val=""/>
+      <w:lvlJc w:val="left"/>
+      <w:pPr>
+        <w:ind w:left="6530" w:hanging="360"/>
+      </w:pPr>
+      <w:rPr>
+        <w:rFonts w:ascii="Wingdings" w:hAnsi="Wingdings" w:hint="default"/>
+      </w:rPr>
+    </w:lvl>
+  </w:abstractNum>
+  <w:abstractNum w:abstractNumId="1">
+    <w:nsid w:val="3E131E41"/>
+    <w:multiLevelType w:val="hybridMultilevel"/>
+    <w:tmpl w:val="D8B64B1C"/>
+    <w:lvl w:ilvl="0" w:tplc="04090001">
+      <w:start w:val="1"/>
+      <w:numFmt w:val="bullet"/>
+      <w:lvlText w:val=""/>
+      <w:lvlJc w:val="left"/>
+      <w:pPr>
+        <w:ind w:left="720" w:hanging="360"/>
+      </w:pPr>
+      <w:rPr>
+        <w:rFonts w:ascii="Symbol" w:hAnsi="Symbol" w:hint="default"/>
+      </w:rPr>
+    </w:lvl>
+    <w:lvl w:ilvl="1" w:tplc="04090003" w:tentative="1">
+      <w:start w:val="1"/>
+      <w:numFmt w:val="bullet"/>
+      <w:lvlText w:val="o"/>
+      <w:lvlJc w:val="left"/>
+      <w:pPr>
+        <w:ind w:left="1440" w:hanging="360"/>
+      </w:pPr>
+      <w:rPr>
+        <w:rFonts w:ascii="Courier New" w:hAnsi="Courier New" w:cs="Courier New" w:hint="default"/>
+      </w:rPr>
+    </w:lvl>
+    <w:lvl w:ilvl="2" w:tplc="04090005" w:tentative="1">
+      <w:start w:val="1"/>
+      <w:numFmt w:val="bullet"/>
+      <w:lvlText w:val=""/>
+      <w:lvlJc w:val="left"/>
+      <w:pPr>
+        <w:ind w:left="2160" w:hanging="360"/>
+      </w:pPr>
+      <w:rPr>
+        <w:rFonts w:ascii="Wingdings" w:hAnsi="Wingdings" w:hint="default"/>
+      </w:rPr>
+    </w:lvl>
+    <w:lvl w:ilvl="3" w:tplc="04090001" w:tentative="1">
+      <w:start w:val="1"/>
+      <w:numFmt w:val="bullet"/>
+      <w:lvlText w:val=""/>
+      <w:lvlJc w:val="left"/>
+      <w:pPr>
+        <w:ind w:left="2880" w:hanging="360"/>
+      </w:pPr>
+      <w:rPr>
+        <w:rFonts w:ascii="Symbol" w:hAnsi="Symbol" w:hint="default"/>
+      </w:rPr>
+    </w:lvl>
+    <w:lvl w:ilvl="4" w:tplc="04090003" w:tentative="1">
+      <w:start w:val="1"/>
+      <w:numFmt w:val="bullet"/>
+      <w:lvlText w:val="o"/>
+      <w:lvlJc w:val="left"/>
+      <w:pPr>
+        <w:ind w:left="3600" w:hanging="360"/>
+      </w:pPr>
+      <w:rPr>
+        <w:rFonts w:ascii="Courier New" w:hAnsi="Courier New" w:cs="Courier New" w:hint="default"/>
+      </w:rPr>
+    </w:lvl>
+    <w:lvl w:ilvl="5" w:tplc="04090005" w:tentative="1">
+      <w:start w:val="1"/>
+      <w:numFmt w:val="bullet"/>
+      <w:lvlText w:val=""/>
+      <w:lvlJc w:val="left"/>
+      <w:pPr>
+        <w:ind w:left="4320" w:hanging="360"/>
+      </w:pPr>
+      <w:rPr>
+        <w:rFonts w:ascii="Wingdings" w:hAnsi="Wingdings" w:hint="default"/>
+      </w:rPr>
+    </w:lvl>
+    <w:lvl w:ilvl="6" w:tplc="04090001" w:tentative="1">
+      <w:start w:val="1"/>
+      <w:numFmt w:val="bullet"/>
+      <w:lvlText w:val=""/>
+      <w:lvlJc w:val="left"/>
+      <w:pPr>
+        <w:ind w:left="5040" w:hanging="360"/>
+      </w:pPr>
+      <w:rPr>
+        <w:rFonts w:ascii="Symbol" w:hAnsi="Symbol" w:hint="default"/>
+      </w:rPr>
+    </w:lvl>
+    <w:lvl w:ilvl="7" w:tplc="04090003" w:tentative="1">
+      <w:start w:val="1"/>
+      <w:numFmt w:val="bullet"/>
+      <w:lvlText w:val="o"/>
+      <w:lvlJc w:val="left"/>
+      <w:pPr>
+        <w:ind w:left="5760" w:hanging="360"/>
+      </w:pPr>
+      <w:rPr>
+        <w:rFonts w:ascii="Courier New" w:hAnsi="Courier New" w:cs="Courier New" w:hint="default"/>
+      </w:rPr>
+    </w:lvl>
+    <w:lvl w:ilvl="8" w:tplc="04090005" w:tentative="1">
+      <w:start w:val="1"/>
+      <w:numFmt w:val="bullet"/>
+      <w:lvlText w:val=""/>
+      <w:lvlJc w:val="left"/>
+      <w:pPr>
+        <w:ind w:left="6480" w:hanging="360"/>
+      </w:pPr>
+      <w:rPr>
+        <w:rFonts w:ascii="Wingdings" w:hAnsi="Wingdings" w:hint="default"/>
+      </w:rPr>
+    </w:lvl>
+  </w:abstractNum>
+  <w:abstractNum w:abstractNumId="2">
+    <w:nsid w:val="3F851BC0"/>
+    <w:multiLevelType w:val="hybridMultilevel"/>
+    <w:tmpl w:val="B03A0EDC"/>
+    <w:lvl w:ilvl="0" w:tplc="04090001">
+      <w:start w:val="1"/>
+      <w:numFmt w:val="bullet"/>
+      <w:lvlText w:val=""/>
+      <w:lvlJc w:val="left"/>
+      <w:pPr>
+        <w:ind w:left="720" w:hanging="360"/>
+      </w:pPr>
+      <w:rPr>
+        <w:rFonts w:ascii="Symbol" w:hAnsi="Symbol" w:hint="default"/>
+      </w:rPr>
+    </w:lvl>
+    <w:lvl w:ilvl="1" w:tplc="04090003" w:tentative="1">
+      <w:start w:val="1"/>
+      <w:numFmt w:val="bullet"/>
+      <w:lvlText w:val="o"/>
+      <w:lvlJc w:val="left"/>
+      <w:pPr>
+        <w:ind w:left="1440" w:hanging="360"/>
+      </w:pPr>
+      <w:rPr>
+        <w:rFonts w:ascii="Courier New" w:hAnsi="Courier New" w:cs="Courier New" w:hint="default"/>
+      </w:rPr>
+    </w:lvl>
+    <w:lvl w:ilvl="2" w:tplc="04090005" w:tentative="1">
+      <w:start w:val="1"/>
+      <w:numFmt w:val="bullet"/>
+      <w:lvlText w:val=""/>
+      <w:lvlJc w:val="left"/>
+      <w:pPr>
+        <w:ind w:left="2160" w:hanging="360"/>
+      </w:pPr>
+      <w:rPr>
+        <w:rFonts w:ascii="Wingdings" w:hAnsi="Wingdings" w:hint="default"/>
+      </w:rPr>
+    </w:lvl>
+    <w:lvl w:ilvl="3" w:tplc="04090001" w:tentative="1">
+      <w:start w:val="1"/>
+      <w:numFmt w:val="bullet"/>
+      <w:lvlText w:val=""/>
+      <w:lvlJc w:val="left"/>
+      <w:pPr>
+        <w:ind w:left="2880" w:hanging="360"/>
+      </w:pPr>
+      <w:rPr>
+        <w:rFonts w:ascii="Symbol" w:hAnsi="Symbol" w:hint="default"/>
+      </w:rPr>
+    </w:lvl>
+    <w:lvl w:ilvl="4" w:tplc="04090003" w:tentative="1">
+      <w:start w:val="1"/>
+      <w:numFmt w:val="bullet"/>
+      <w:lvlText w:val="o"/>
+      <w:lvlJc w:val="left"/>
+      <w:pPr>
+        <w:ind w:left="3600" w:hanging="360"/>
+      </w:pPr>
+      <w:rPr>
+        <w:rFonts w:ascii="Courier New" w:hAnsi="Courier New" w:cs="Courier New" w:hint="default"/>
+      </w:rPr>
+    </w:lvl>
+    <w:lvl w:ilvl="5" w:tplc="04090005" w:tentative="1">
+      <w:start w:val="1"/>
+      <w:numFmt w:val="bullet"/>
+      <w:lvlText w:val=""/>
+      <w:lvlJc w:val="left"/>
+      <w:pPr>
+        <w:ind w:left="4320" w:hanging="360"/>
+      </w:pPr>
+      <w:rPr>
+        <w:rFonts w:ascii="Wingdings" w:hAnsi="Wingdings" w:hint="default"/>
+      </w:rPr>
+    </w:lvl>
+    <w:lvl w:ilvl="6" w:tplc="04090001" w:tentative="1">
+      <w:start w:val="1"/>
+      <w:numFmt w:val="bullet"/>
+      <w:lvlText w:val=""/>
+      <w:lvlJc w:val="left"/>
+      <w:pPr>
+        <w:ind w:left="5040" w:hanging="360"/>
+      </w:pPr>
+      <w:rPr>
+        <w:rFonts w:ascii="Symbol" w:hAnsi="Symbol" w:hint="default"/>
+      </w:rPr>
+    </w:lvl>
+    <w:lvl w:ilvl="7" w:tplc="04090003" w:tentative="1">
+      <w:start w:val="1"/>
+      <w:numFmt w:val="bullet"/>
+      <w:lvlText w:val="o"/>
+      <w:lvlJc w:val="left"/>
+      <w:pPr>
+        <w:ind w:left="5760" w:hanging="360"/>
+      </w:pPr>
+      <w:rPr>
+        <w:rFonts w:ascii="Courier New" w:hAnsi="Courier New" w:cs="Courier New" w:hint="default"/>
+      </w:rPr>
+    </w:lvl>
+    <w:lvl w:ilvl="8" w:tplc="04090005" w:tentative="1">
+      <w:start w:val="1"/>
+      <w:numFmt w:val="bullet"/>
+      <w:lvlText w:val=""/>
+      <w:lvlJc w:val="left"/>
+      <w:pPr>
+        <w:ind w:left="6480" w:hanging="360"/>
+      </w:pPr>
+      <w:rPr>
+        <w:rFonts w:ascii="Wingdings" w:hAnsi="Wingdings" w:hint="default"/>
+      </w:rPr>
+    </w:lvl>
+  </w:abstractNum>
+  <w:abstractNum w:abstractNumId="3">
+    <w:nsid w:val="493112F8"/>
+    <w:multiLevelType w:val="hybridMultilevel"/>
+    <w:tmpl w:val="DAA0A6F6"/>
+    <w:lvl w:ilvl="0" w:tplc="04090001">
+      <w:start w:val="1"/>
+      <w:numFmt w:val="bullet"/>
+      <w:lvlText w:val=""/>
+      <w:lvlJc w:val="left"/>
+      <w:pPr>
+        <w:ind w:left="720" w:hanging="360"/>
+      </w:pPr>
+      <w:rPr>
+        <w:rFonts w:ascii="Symbol" w:hAnsi="Symbol" w:hint="default"/>
+      </w:rPr>
+    </w:lvl>
+    <w:lvl w:ilvl="1" w:tplc="04090003" w:tentative="1">
+      <w:start w:val="1"/>
+      <w:numFmt w:val="bullet"/>
+      <w:lvlText w:val="o"/>
+      <w:lvlJc w:val="left"/>
+      <w:pPr>
+        <w:ind w:left="1440" w:hanging="360"/>
+      </w:pPr>
+      <w:rPr>
+        <w:rFonts w:ascii="Courier New" w:hAnsi="Courier New" w:cs="Courier New" w:hint="default"/>
+      </w:rPr>
+    </w:lvl>
+    <w:lvl w:ilvl="2" w:tplc="04090005" w:tentative="1">
+      <w:start w:val="1"/>
+      <w:numFmt w:val="bullet"/>
+      <w:lvlText w:val=""/>
+      <w:lvlJc w:val="left"/>
+      <w:pPr>
+        <w:ind w:left="2160" w:hanging="360"/>
+      </w:pPr>
+      <w:rPr>
+        <w:rFonts w:ascii="Wingdings" w:hAnsi="Wingdings" w:hint="default"/>
+      </w:rPr>
+    </w:lvl>
+    <w:lvl w:ilvl="3" w:tplc="04090001" w:tentative="1">
+      <w:start w:val="1"/>
+      <w:numFmt w:val="bullet"/>
+      <w:lvlText w:val=""/>
+      <w:lvlJc w:val="left"/>
+      <w:pPr>
+        <w:ind w:left="2880" w:hanging="360"/>
+      </w:pPr>
+      <w:rPr>
+        <w:rFonts w:ascii="Symbol" w:hAnsi="Symbol" w:hint="default"/>
+      </w:rPr>
+    </w:lvl>
+    <w:lvl w:ilvl="4" w:tplc="04090003" w:tentative="1">
+      <w:start w:val="1"/>
+      <w:numFmt w:val="bullet"/>
+      <w:lvlText w:val="o"/>
+      <w:lvlJc w:val="left"/>
+      <w:pPr>
+        <w:ind w:left="3600" w:hanging="360"/>
+      </w:pPr>
+      <w:rPr>
+        <w:rFonts w:ascii="Courier New" w:hAnsi="Courier New" w:cs="Courier New" w:hint="default"/>
+      </w:rPr>
+    </w:lvl>
+    <w:lvl w:ilvl="5" w:tplc="04090005" w:tentative="1">
+      <w:start w:val="1"/>
+      <w:numFmt w:val="bullet"/>
+      <w:lvlText w:val=""/>
+      <w:lvlJc w:val="left"/>
+      <w:pPr>
+        <w:ind w:left="4320" w:hanging="360"/>
+      </w:pPr>
+      <w:rPr>
+        <w:rFonts w:ascii="Wingdings" w:hAnsi="Wingdings" w:hint="default"/>
+      </w:rPr>
+    </w:lvl>
+    <w:lvl w:ilvl="6" w:tplc="04090001" w:tentative="1">
+      <w:start w:val="1"/>
+      <w:numFmt w:val="bullet"/>
+      <w:lvlText w:val=""/>
+      <w:lvlJc w:val="left"/>
+      <w:pPr>
+        <w:ind w:left="5040" w:hanging="360"/>
+      </w:pPr>
+      <w:rPr>
+        <w:rFonts w:ascii="Symbol" w:hAnsi="Symbol" w:hint="default"/>
+      </w:rPr>
+    </w:lvl>
+    <w:lvl w:ilvl="7" w:tplc="04090003" w:tentative="1">
+      <w:start w:val="1"/>
+      <w:numFmt w:val="bullet"/>
+      <w:lvlText w:val="o"/>
+      <w:lvlJc w:val="left"/>
+      <w:pPr>
+        <w:ind w:left="5760" w:hanging="360"/>
+      </w:pPr>
+      <w:rPr>
+        <w:rFonts w:ascii="Courier New" w:hAnsi="Courier New" w:cs="Courier New" w:hint="default"/>
+      </w:rPr>
+    </w:lvl>
+    <w:lvl w:ilvl="8" w:tplc="04090005" w:tentative="1">
+      <w:start w:val="1"/>
+      <w:numFmt w:val="bullet"/>
+      <w:lvlText w:val=""/>
+      <w:lvlJc w:val="left"/>
+      <w:pPr>
+        <w:ind w:left="6480" w:hanging="360"/>
+      </w:pPr>
+      <w:rPr>
+        <w:rFonts w:ascii="Wingdings" w:hAnsi="Wingdings" w:hint="default"/>
+      </w:rPr>
+    </w:lvl>
+  </w:abstractNum>
+  <w:abstractNum w:abstractNumId="4">
+    <w:nsid w:val="4CA6435C"/>
+    <w:multiLevelType w:val="hybridMultilevel"/>
+    <w:tmpl w:val="E1B0CFA6"/>
+    <w:lvl w:ilvl="0" w:tplc="04090001">
+      <w:start w:val="1"/>
+      <w:numFmt w:val="bullet"/>
+      <w:lvlText w:val=""/>
+      <w:lvlJc w:val="left"/>
+      <w:pPr>
+        <w:ind w:left="770" w:hanging="360"/>
+      </w:pPr>
+      <w:rPr>
+        <w:rFonts w:ascii="Symbol" w:hAnsi="Symbol" w:hint="default"/>
+      </w:rPr>
+    </w:lvl>
+    <w:lvl w:ilvl="1" w:tplc="04090003" w:tentative="1">
+      <w:start w:val="1"/>
+      <w:numFmt w:val="bullet"/>
+      <w:lvlText w:val="o"/>
+      <w:lvlJc w:val="left"/>
+      <w:pPr>
+        <w:ind w:left="1490" w:hanging="360"/>
+      </w:pPr>
+      <w:rPr>
+        <w:rFonts w:ascii="Courier New" w:hAnsi="Courier New" w:cs="Courier New" w:hint="default"/>
+      </w:rPr>
+    </w:lvl>
+    <w:lvl w:ilvl="2" w:tplc="04090005" w:tentative="1">
+      <w:start w:val="1"/>
+      <w:numFmt w:val="bullet"/>
+      <w:lvlText w:val=""/>
+      <w:lvlJc w:val="left"/>
+      <w:pPr>
+        <w:ind w:left="2210" w:hanging="360"/>
+      </w:pPr>
+      <w:rPr>
+        <w:rFonts w:ascii="Wingdings" w:hAnsi="Wingdings" w:hint="default"/>
+      </w:rPr>
+    </w:lvl>
+    <w:lvl w:ilvl="3" w:tplc="04090001" w:tentative="1">
+      <w:start w:val="1"/>
+      <w:numFmt w:val="bullet"/>
+      <w:lvlText w:val=""/>
+      <w:lvlJc w:val="left"/>
+      <w:pPr>
+        <w:ind w:left="2930" w:hanging="360"/>
+      </w:pPr>
+      <w:rPr>
+        <w:rFonts w:ascii="Symbol" w:hAnsi="Symbol" w:hint="default"/>
+      </w:rPr>
+    </w:lvl>
+    <w:lvl w:ilvl="4" w:tplc="04090003" w:tentative="1">
+      <w:start w:val="1"/>
+      <w:numFmt w:val="bullet"/>
+      <w:lvlText w:val="o"/>
+      <w:lvlJc w:val="left"/>
+      <w:pPr>
+        <w:ind w:left="3650" w:hanging="360"/>
+      </w:pPr>
+      <w:rPr>
+        <w:rFonts w:ascii="Courier New" w:hAnsi="Courier New" w:cs="Courier New" w:hint="default"/>
+      </w:rPr>
+    </w:lvl>
+    <w:lvl w:ilvl="5" w:tplc="04090005" w:tentative="1">
+      <w:start w:val="1"/>
+      <w:numFmt w:val="bullet"/>
+      <w:lvlText w:val=""/>
+      <w:lvlJc w:val="left"/>
+      <w:pPr>
+        <w:ind w:left="4370" w:hanging="360"/>
+      </w:pPr>
+      <w:rPr>
+        <w:rFonts w:ascii="Wingdings" w:hAnsi="Wingdings" w:hint="default"/>
+      </w:rPr>
+    </w:lvl>
+    <w:lvl w:ilvl="6" w:tplc="04090001" w:tentative="1">
+      <w:start w:val="1"/>
+      <w:numFmt w:val="bullet"/>
+      <w:lvlText w:val=""/>
+      <w:lvlJc w:val="left"/>
+      <w:pPr>
+        <w:ind w:left="5090" w:hanging="360"/>
+      </w:pPr>
+      <w:rPr>
+        <w:rFonts w:ascii="Symbol" w:hAnsi="Symbol" w:hint="default"/>
+      </w:rPr>
+    </w:lvl>
+    <w:lvl w:ilvl="7" w:tplc="04090003" w:tentative="1">
+      <w:start w:val="1"/>
+      <w:numFmt w:val="bullet"/>
+      <w:lvlText w:val="o"/>
+      <w:lvlJc w:val="left"/>
+      <w:pPr>
+        <w:ind w:left="5810" w:hanging="360"/>
+      </w:pPr>
+      <w:rPr>
+        <w:rFonts w:ascii="Courier New" w:hAnsi="Courier New" w:cs="Courier New" w:hint="default"/>
+      </w:rPr>
+    </w:lvl>
+    <w:lvl w:ilvl="8" w:tplc="04090005" w:tentative="1">
+      <w:start w:val="1"/>
+      <w:numFmt w:val="bullet"/>
+      <w:lvlText w:val=""/>
+      <w:lvlJc w:val="left"/>
+      <w:pPr>
+        <w:ind w:left="6530" w:hanging="360"/>
+      </w:pPr>
+      <w:rPr>
+        <w:rFonts w:ascii="Wingdings" w:hAnsi="Wingdings" w:hint="default"/>
+      </w:rPr>
+    </w:lvl>
+  </w:abstractNum>
+  <w:abstractNum w:abstractNumId="5">
     <w:nsid w:val="5A0E172E"/>
     <w:multiLevelType w:val="hybridMultilevel"/>
     <w:tmpl w:val="EE56F606"/>
@@ -302,7 +1483,22 @@
     </w:lvl>
   </w:abstractNum>
   <w:num w:numId="1">
+    <w:abstractNumId w:val="5"/>
+  </w:num>
+  <w:num w:numId="2">
+    <w:abstractNumId w:val="1"/>
+  </w:num>
+  <w:num w:numId="3">
+    <w:abstractNumId w:val="4"/>
+  </w:num>
+  <w:num w:numId="4">
     <w:abstractNumId w:val="0"/>
+  </w:num>
+  <w:num w:numId="5">
+    <w:abstractNumId w:val="2"/>
+  </w:num>
+  <w:num w:numId="6">
+    <w:abstractNumId w:val="3"/>
   </w:num>
 </w:numbering>
 </file>

</xml_diff>

<commit_message>
- Added the MOBILIZER_ENDPOINT compiler symbol and associated default endpoint implementations.
- Updated the redme.docx file.

- Signed off by Jon Totton
</commit_message>
<xml_diff>
--- a/RS/Reporting/ReportManager/ReportManagerMVC/ReportManager/sdk/readme.docx
+++ b/RS/Reporting/ReportManager/ReportManagerMVC/ReportManager/sdk/readme.docx
@@ -777,20 +777,109 @@
     </w:p>
     <w:p>
       <w:pPr>
+        <w:pStyle w:val="Heading2"/>
+        <w:rPr>
+          <w:highlight w:val="white"/>
+        </w:rPr>
+      </w:pPr>
+      <w:r>
+        <w:rPr>
+          <w:highlight w:val="white"/>
+        </w:rPr>
+        <w:t>ReportManagerController.cs</w:t>
+      </w:r>
+    </w:p>
+    <w:p>
+      <w:pPr>
+        <w:rPr>
+          <w:highlight w:val="white"/>
+        </w:rPr>
+      </w:pPr>
+      <w:r>
+        <w:rPr>
+          <w:highlight w:val="white"/>
+        </w:rPr>
+        <w:t>If you are only using the Forerunner “reportViewerEZ“and not the “reportExplorerEZ” widget. You will still need to provide a default implementation for the report manager endpoints.</w:t>
+      </w:r>
+      <w:r>
+        <w:rPr>
+          <w:highlight w:val="white"/>
+        </w:rPr>
+        <w:t xml:space="preserve"> A new compiler symbol has been defined at the top of ReportManagerController.cs named MOBILIZER_ENDPOINT. </w:t>
+      </w:r>
+    </w:p>
+    <w:p>
+      <w:pPr>
+        <w:rPr>
+          <w:highlight w:val="white"/>
+        </w:rPr>
+      </w:pPr>
+      <w:r>
+        <w:rPr>
+          <w:highlight w:val="white"/>
+        </w:rPr>
+        <w:t>If you comment out the line:</w:t>
+      </w:r>
+    </w:p>
+    <w:p>
+      <w:pPr>
         <w:autoSpaceDE w:val="0"/>
         <w:autoSpaceDN w:val="0"/>
         <w:adjustRightInd w:val="0"/>
         <w:spacing w:after="0" w:line="240" w:lineRule="auto"/>
         <w:rPr>
           <w:rFonts w:ascii="Consolas" w:hAnsi="Consolas" w:cs="Consolas"/>
-          <w:color w:val="0000FF"/>
-          <w:sz w:val="18"/>
-          <w:szCs w:val="18"/>
-          <w:highlight w:val="white"/>
-        </w:rPr>
-      </w:pPr>
+          <w:color w:val="000000"/>
+          <w:sz w:val="20"/>
+          <w:szCs w:val="20"/>
+          <w:highlight w:val="white"/>
+        </w:rPr>
+      </w:pPr>
+      <w:r>
+        <w:rPr>
+          <w:rFonts w:ascii="Consolas" w:hAnsi="Consolas" w:cs="Consolas"/>
+          <w:color w:val="008000"/>
+          <w:sz w:val="20"/>
+          <w:szCs w:val="20"/>
+          <w:highlight w:val="white"/>
+        </w:rPr>
+        <w:t>//#define MOBILIZER_ENDPOINT</w:t>
+      </w:r>
+    </w:p>
+    <w:p>
+      <w:pPr>
+        <w:rPr>
+          <w:highlight w:val="white"/>
+        </w:rPr>
+      </w:pPr>
+    </w:p>
+    <w:p>
+      <w:pPr>
+        <w:rPr>
+          <w:highlight w:val="white"/>
+        </w:rPr>
+      </w:pPr>
+      <w:r>
+        <w:rPr>
+          <w:highlight w:val="white"/>
+        </w:rPr>
+        <w:t xml:space="preserve">You will get default implementations for all the report manager endpoints. You may want to implement select endpoints yourself such as get and save thumbnail. It is recommended you put your implementations into this file and carefully comment your changes so that future upgrades are made as </w:t>
+      </w:r>
       <w:bookmarkStart w:id="0" w:name="_GoBack"/>
       <w:bookmarkEnd w:id="0"/>
+      <w:r>
+        <w:rPr>
+          <w:highlight w:val="white"/>
+        </w:rPr>
+        <w:t>easy as possible.</w:t>
+      </w:r>
+    </w:p>
+    <w:p>
+      <w:pPr>
+        <w:rPr>
+          <w:highlight w:val="white"/>
+        </w:rPr>
+      </w:pPr>
     </w:p>
     <w:sectPr>
       <w:pgSz w:w="12240" w:h="15840"/>

</xml_diff>

<commit_message>
- Updated the generic endpoints in the Report Manager Controller to be more generally usefully to our customers
- Updated the readme.docx file.

- Signed off by Jon Totton
</commit_message>
<xml_diff>
--- a/RS/Reporting/ReportManager/ReportManagerMVC/ReportManager/sdk/readme.docx
+++ b/RS/Reporting/ReportManager/ReportManagerMVC/ReportManager/sdk/readme.docx
@@ -799,21 +799,115 @@
         <w:rPr>
           <w:highlight w:val="white"/>
         </w:rPr>
-        <w:t>If you are only using the Forerunner “reportViewerEZ“and not the “reportExplorerEZ” widget. You will still need to provide a default implementation for the report manager endpoints.</w:t>
-      </w:r>
-      <w:r>
-        <w:rPr>
-          <w:highlight w:val="white"/>
-        </w:rPr>
-        <w:t xml:space="preserve"> A new compiler symbol has been defined at the top of ReportManagerController.cs named MOBILIZER_ENDPOINT. </w:t>
-      </w:r>
-    </w:p>
-    <w:p>
-      <w:pPr>
-        <w:rPr>
-          <w:highlight w:val="white"/>
-        </w:rPr>
-      </w:pPr>
+        <w:t>In some rare cases you may not want to use the standard Mobilizer endpoints defined in the Report Manager Controller. This may be the case if you don’</w:t>
+      </w:r>
+      <w:r>
+        <w:rPr>
+          <w:highlight w:val="white"/>
+        </w:rPr>
+        <w:t>t want</w:t>
+      </w:r>
+      <w:r>
+        <w:rPr>
+          <w:highlight w:val="white"/>
+        </w:rPr>
+        <w:t xml:space="preserve"> forerunner SDK to </w:t>
+      </w:r>
+      <w:r>
+        <w:rPr>
+          <w:highlight w:val="white"/>
+        </w:rPr>
+        <w:t xml:space="preserve">read / </w:t>
+      </w:r>
+      <w:r>
+        <w:rPr>
+          <w:highlight w:val="white"/>
+        </w:rPr>
+        <w:t xml:space="preserve">write </w:t>
+      </w:r>
+      <w:r>
+        <w:rPr>
+          <w:highlight w:val="white"/>
+        </w:rPr>
+        <w:t>forerunner specific data in</w:t>
+      </w:r>
+      <w:r>
+        <w:rPr>
+          <w:highlight w:val="white"/>
+        </w:rPr>
+        <w:t>to the Report Server DB.</w:t>
+      </w:r>
+    </w:p>
+    <w:p>
+      <w:pPr>
+        <w:rPr>
+          <w:highlight w:val="white"/>
+        </w:rPr>
+      </w:pPr>
+      <w:r>
+        <w:rPr>
+          <w:highlight w:val="white"/>
+        </w:rPr>
+        <w:t xml:space="preserve">So assuming </w:t>
+      </w:r>
+      <w:r>
+        <w:rPr>
+          <w:highlight w:val="white"/>
+        </w:rPr>
+        <w:t>you are only using the Forerunner “reportViewerEZ“and not the “reportExplorerEZ” widget. You will still need to provide a</w:t>
+      </w:r>
+      <w:r>
+        <w:rPr>
+          <w:highlight w:val="white"/>
+        </w:rPr>
+        <w:t xml:space="preserve">n </w:t>
+      </w:r>
+      <w:r>
+        <w:rPr>
+          <w:highlight w:val="white"/>
+        </w:rPr>
+        <w:t>implementation for the report manager endpoints</w:t>
+      </w:r>
+      <w:r>
+        <w:rPr>
+          <w:highlight w:val="white"/>
+        </w:rPr>
+        <w:t xml:space="preserve"> because some of these endpoints are used by “reportViewerEZ”</w:t>
+      </w:r>
+      <w:r>
+        <w:rPr>
+          <w:highlight w:val="white"/>
+        </w:rPr>
+        <w:t xml:space="preserve">. </w:t>
+      </w:r>
+      <w:r>
+        <w:rPr>
+          <w:highlight w:val="white"/>
+        </w:rPr>
+        <w:t xml:space="preserve">One example of this it the GetMobilizerSettings endpoint. </w:t>
+      </w:r>
+    </w:p>
+    <w:p>
+      <w:pPr>
+        <w:rPr>
+          <w:highlight w:val="white"/>
+        </w:rPr>
+      </w:pPr>
+      <w:r>
+        <w:rPr>
+          <w:highlight w:val="white"/>
+        </w:rPr>
+        <w:t xml:space="preserve">A new compiler symbol has been defined at the top of ReportManagerController.cs named MOBILIZER_ENDPOINT. </w:t>
+      </w:r>
+    </w:p>
+    <w:p>
+      <w:pPr>
+        <w:rPr>
+          <w:highlight w:val="white"/>
+        </w:rPr>
+      </w:pPr>
+      <w:bookmarkStart w:id="0" w:name="_GoBack"/>
+      <w:bookmarkEnd w:id="0"/>
       <w:r>
         <w:rPr>
           <w:highlight w:val="white"/>
@@ -863,23 +957,20 @@
         <w:rPr>
           <w:highlight w:val="white"/>
         </w:rPr>
-        <w:t xml:space="preserve">You will get default implementations for all the report manager endpoints. You may want to implement select endpoints yourself such as get and save thumbnail. It is recommended you put your implementations into this file and carefully comment your changes so that future upgrades are made as </w:t>
-      </w:r>
-      <w:bookmarkStart w:id="0" w:name="_GoBack"/>
-      <w:bookmarkEnd w:id="0"/>
-      <w:r>
-        <w:rPr>
-          <w:highlight w:val="white"/>
-        </w:rPr>
-        <w:t>easy as possible.</w:t>
-      </w:r>
-    </w:p>
-    <w:p>
-      <w:pPr>
-        <w:rPr>
-          <w:highlight w:val="white"/>
-        </w:rPr>
-      </w:pPr>
+        <w:t xml:space="preserve">You will get </w:t>
+      </w:r>
+      <w:r>
+        <w:rPr>
+          <w:highlight w:val="white"/>
+        </w:rPr>
+        <w:t xml:space="preserve">generic (do nothing) </w:t>
+      </w:r>
+      <w:r>
+        <w:rPr>
+          <w:highlight w:val="white"/>
+        </w:rPr>
+        <w:t>implementations for all the report manager endpoints. You may want to implement select endpoints yourself such as get and save thumbnail. It is recommended you put your implementations into this file and carefully comment your changes so that future upgrades are made as easy as possible.</w:t>
+      </w:r>
     </w:p>
     <w:sectPr>
       <w:pgSz w:w="12240" w:h="15840"/>

</xml_diff>

<commit_message>
- Updated the readme.docx file.
- Signed off by Jon Totton
</commit_message>
<xml_diff>
--- a/RS/Reporting/ReportManager/ReportManagerMVC/ReportManager/sdk/readme.docx
+++ b/RS/Reporting/ReportManager/ReportManagerMVC/ReportManager/sdk/readme.docx
@@ -190,6 +190,24 @@
       <w:pPr>
         <w:pStyle w:val="ListParagraph"/>
         <w:numPr>
+          <w:ilvl w:val="1"/>
+          <w:numId w:val="1"/>
+        </w:numPr>
+      </w:pPr>
+      <w:r>
+        <w:rPr>
+          <w:rFonts w:ascii="Calibri" w:hAnsi="Calibri"/>
+          <w:color w:val="000000"/>
+        </w:rPr>
+        <w:t>PdfSharp.dll</w:t>
+      </w:r>
+      <w:bookmarkStart w:id="0" w:name="_GoBack"/>
+      <w:bookmarkEnd w:id="0"/>
+    </w:p>
+    <w:p>
+      <w:pPr>
+        <w:pStyle w:val="ListParagraph"/>
+        <w:numPr>
           <w:ilvl w:val="0"/>
           <w:numId w:val="1"/>
         </w:numPr>
@@ -478,6 +496,7 @@
           <w:szCs w:val="16"/>
           <w:highlight w:val="white"/>
         </w:rPr>
+        <w:lastRenderedPageBreak/>
         <w:t>&lt;</w:t>
       </w:r>
       <w:r>
@@ -641,7 +660,6 @@
     </w:p>
     <w:p>
       <w:r>
-        <w:lastRenderedPageBreak/>
         <w:t>just before the line:</w:t>
       </w:r>
     </w:p>
@@ -906,8 +924,6 @@
           <w:highlight w:val="white"/>
         </w:rPr>
       </w:pPr>
-      <w:bookmarkStart w:id="0" w:name="_GoBack"/>
-      <w:bookmarkEnd w:id="0"/>
       <w:r>
         <w:rPr>
           <w:highlight w:val="white"/>

</xml_diff>

<commit_message>
- Updated the readme.docs file.
- Signed off by Jon Totton
</commit_message>
<xml_diff>
--- a/RS/Reporting/ReportManager/ReportManagerMVC/ReportManager/sdk/readme.docx
+++ b/RS/Reporting/ReportManager/ReportManagerMVC/ReportManager/sdk/readme.docx
@@ -201,8 +201,6 @@
         </w:rPr>
         <w:t>PdfSharp.dll</w:t>
       </w:r>
-      <w:bookmarkStart w:id="0" w:name="_GoBack"/>
-      <w:bookmarkEnd w:id="0"/>
     </w:p>
     <w:p>
       <w:pPr>
@@ -866,69 +864,63 @@
         <w:rPr>
           <w:highlight w:val="white"/>
         </w:rPr>
-        <w:t xml:space="preserve">So assuming </w:t>
-      </w:r>
-      <w:r>
-        <w:rPr>
-          <w:highlight w:val="white"/>
-        </w:rPr>
-        <w:t>you are only using the Forerunner “reportViewerEZ“and not the “reportExplorerEZ” widget. You will still need to provide a</w:t>
-      </w:r>
-      <w:r>
-        <w:rPr>
-          <w:highlight w:val="white"/>
-        </w:rPr>
-        <w:t xml:space="preserve">n </w:t>
-      </w:r>
-      <w:r>
-        <w:rPr>
-          <w:highlight w:val="white"/>
-        </w:rPr>
-        <w:t>implementation for the report manager endpoints</w:t>
-      </w:r>
-      <w:r>
-        <w:rPr>
-          <w:highlight w:val="white"/>
-        </w:rPr>
-        <w:t xml:space="preserve"> because some of these endpoints are used by “reportViewerEZ”</w:t>
-      </w:r>
-      <w:r>
-        <w:rPr>
-          <w:highlight w:val="white"/>
-        </w:rPr>
-        <w:t xml:space="preserve">. </w:t>
-      </w:r>
-      <w:r>
-        <w:rPr>
-          <w:highlight w:val="white"/>
-        </w:rPr>
-        <w:t xml:space="preserve">One example of this it the GetMobilizerSettings endpoint. </w:t>
-      </w:r>
-    </w:p>
-    <w:p>
-      <w:pPr>
-        <w:rPr>
-          <w:highlight w:val="white"/>
-        </w:rPr>
-      </w:pPr>
-      <w:r>
-        <w:rPr>
-          <w:highlight w:val="white"/>
-        </w:rPr>
-        <w:t xml:space="preserve">A new compiler symbol has been defined at the top of ReportManagerController.cs named MOBILIZER_ENDPOINT. </w:t>
-      </w:r>
-    </w:p>
-    <w:p>
-      <w:pPr>
-        <w:rPr>
-          <w:highlight w:val="white"/>
-        </w:rPr>
-      </w:pPr>
-      <w:r>
-        <w:rPr>
-          <w:highlight w:val="white"/>
-        </w:rPr>
-        <w:t>If you comment out the line:</w:t>
+        <w:t xml:space="preserve">There is a new </w:t>
+      </w:r>
+      <w:proofErr w:type="spellStart"/>
+      <w:r>
+        <w:rPr>
+          <w:highlight w:val="white"/>
+        </w:rPr>
+        <w:t>web.config</w:t>
+      </w:r>
+      <w:proofErr w:type="spellEnd"/>
+      <w:r>
+        <w:rPr>
+          <w:highlight w:val="white"/>
+        </w:rPr>
+        <w:t xml:space="preserve"> </w:t>
+      </w:r>
+      <w:proofErr w:type="spellStart"/>
+      <w:r>
+        <w:rPr>
+          <w:highlight w:val="white"/>
+        </w:rPr>
+        <w:t>appSetting</w:t>
+      </w:r>
+      <w:proofErr w:type="spellEnd"/>
+      <w:r>
+        <w:rPr>
+          <w:highlight w:val="white"/>
+        </w:rPr>
+        <w:t xml:space="preserve"> name </w:t>
+      </w:r>
+      <w:proofErr w:type="spellStart"/>
+      <w:r>
+        <w:rPr>
+          <w:highlight w:val="white"/>
+        </w:rPr>
+        <w:t>Forerunner.UseMobilizer</w:t>
+      </w:r>
+      <w:proofErr w:type="spellEnd"/>
+      <w:r>
+        <w:rPr>
+          <w:highlight w:val="white"/>
+        </w:rPr>
+        <w:t xml:space="preserve">, if you set that </w:t>
+      </w:r>
+      <w:proofErr w:type="gramStart"/>
+      <w:r>
+        <w:rPr>
+          <w:highlight w:val="white"/>
+        </w:rPr>
+        <w:t>to</w:t>
+      </w:r>
+      <w:proofErr w:type="gramEnd"/>
+      <w:r>
+        <w:rPr>
+          <w:highlight w:val="white"/>
+        </w:rPr>
+        <w:t xml:space="preserve"> false all of the endpoints that use the database will be disabled. </w:t>
       </w:r>
     </w:p>
     <w:p>
@@ -940,53 +932,413 @@
         <w:rPr>
           <w:rFonts w:ascii="Consolas" w:hAnsi="Consolas" w:cs="Consolas"/>
           <w:color w:val="000000"/>
-          <w:sz w:val="20"/>
-          <w:szCs w:val="20"/>
-          <w:highlight w:val="white"/>
-        </w:rPr>
-      </w:pPr>
-      <w:r>
-        <w:rPr>
-          <w:rFonts w:ascii="Consolas" w:hAnsi="Consolas" w:cs="Consolas"/>
-          <w:color w:val="008000"/>
-          <w:sz w:val="20"/>
-          <w:szCs w:val="20"/>
-          <w:highlight w:val="white"/>
-        </w:rPr>
-        <w:t>//#define MOBILIZER_ENDPOINT</w:t>
-      </w:r>
-    </w:p>
-    <w:p>
-      <w:pPr>
-        <w:rPr>
-          <w:highlight w:val="white"/>
-        </w:rPr>
-      </w:pPr>
-    </w:p>
-    <w:p>
-      <w:pPr>
-        <w:rPr>
-          <w:highlight w:val="white"/>
-        </w:rPr>
-      </w:pPr>
-      <w:r>
-        <w:rPr>
-          <w:highlight w:val="white"/>
-        </w:rPr>
-        <w:t xml:space="preserve">You will get </w:t>
-      </w:r>
-      <w:r>
-        <w:rPr>
-          <w:highlight w:val="white"/>
-        </w:rPr>
-        <w:t xml:space="preserve">generic (do nothing) </w:t>
-      </w:r>
-      <w:r>
-        <w:rPr>
-          <w:highlight w:val="white"/>
-        </w:rPr>
-        <w:t>implementations for all the report manager endpoints. You may want to implement select endpoints yourself such as get and save thumbnail. It is recommended you put your implementations into this file and carefully comment your changes so that future upgrades are made as easy as possible.</w:t>
-      </w:r>
+          <w:sz w:val="24"/>
+          <w:szCs w:val="24"/>
+          <w:highlight w:val="white"/>
+        </w:rPr>
+      </w:pPr>
+      <w:r>
+        <w:rPr>
+          <w:rFonts w:ascii="Consolas" w:hAnsi="Consolas" w:cs="Consolas"/>
+          <w:color w:val="0000FF"/>
+          <w:sz w:val="24"/>
+          <w:szCs w:val="24"/>
+          <w:highlight w:val="white"/>
+        </w:rPr>
+        <w:t>&lt;</w:t>
+      </w:r>
+      <w:proofErr w:type="gramStart"/>
+      <w:r>
+        <w:rPr>
+          <w:rFonts w:ascii="Consolas" w:hAnsi="Consolas" w:cs="Consolas"/>
+          <w:color w:val="A31515"/>
+          <w:sz w:val="24"/>
+          <w:szCs w:val="24"/>
+          <w:highlight w:val="white"/>
+        </w:rPr>
+        <w:t>configuration</w:t>
+      </w:r>
+      <w:proofErr w:type="gramEnd"/>
+      <w:r>
+        <w:rPr>
+          <w:rFonts w:ascii="Consolas" w:hAnsi="Consolas" w:cs="Consolas"/>
+          <w:color w:val="0000FF"/>
+          <w:sz w:val="24"/>
+          <w:szCs w:val="24"/>
+          <w:highlight w:val="white"/>
+        </w:rPr>
+        <w:t>&gt;</w:t>
+      </w:r>
+    </w:p>
+    <w:p>
+      <w:pPr>
+        <w:autoSpaceDE w:val="0"/>
+        <w:autoSpaceDN w:val="0"/>
+        <w:adjustRightInd w:val="0"/>
+        <w:spacing w:after="0" w:line="240" w:lineRule="auto"/>
+        <w:rPr>
+          <w:rFonts w:ascii="Consolas" w:hAnsi="Consolas" w:cs="Consolas"/>
+          <w:color w:val="0000FF"/>
+          <w:sz w:val="24"/>
+          <w:szCs w:val="24"/>
+          <w:highlight w:val="white"/>
+        </w:rPr>
+      </w:pPr>
+      <w:bookmarkStart w:id="0" w:name="_GoBack"/>
+      <w:bookmarkEnd w:id="0"/>
+      <w:r>
+        <w:rPr>
+          <w:rFonts w:ascii="Consolas" w:hAnsi="Consolas" w:cs="Consolas"/>
+          <w:color w:val="0000FF"/>
+          <w:sz w:val="24"/>
+          <w:szCs w:val="24"/>
+          <w:highlight w:val="white"/>
+        </w:rPr>
+        <w:t xml:space="preserve">  &lt;</w:t>
+      </w:r>
+      <w:proofErr w:type="spellStart"/>
+      <w:r>
+        <w:rPr>
+          <w:rFonts w:ascii="Consolas" w:hAnsi="Consolas" w:cs="Consolas"/>
+          <w:color w:val="A31515"/>
+          <w:sz w:val="24"/>
+          <w:szCs w:val="24"/>
+          <w:highlight w:val="white"/>
+        </w:rPr>
+        <w:t>appSettings</w:t>
+      </w:r>
+      <w:proofErr w:type="spellEnd"/>
+      <w:r>
+        <w:rPr>
+          <w:rFonts w:ascii="Consolas" w:hAnsi="Consolas" w:cs="Consolas"/>
+          <w:color w:val="0000FF"/>
+          <w:sz w:val="24"/>
+          <w:szCs w:val="24"/>
+          <w:highlight w:val="white"/>
+        </w:rPr>
+        <w:t>&gt;</w:t>
+      </w:r>
+    </w:p>
+    <w:p>
+      <w:pPr>
+        <w:autoSpaceDE w:val="0"/>
+        <w:autoSpaceDN w:val="0"/>
+        <w:adjustRightInd w:val="0"/>
+        <w:spacing w:after="0" w:line="240" w:lineRule="auto"/>
+        <w:rPr>
+          <w:rFonts w:ascii="Consolas" w:hAnsi="Consolas" w:cs="Consolas"/>
+          <w:color w:val="000000"/>
+          <w:sz w:val="24"/>
+          <w:szCs w:val="24"/>
+          <w:highlight w:val="white"/>
+        </w:rPr>
+      </w:pPr>
+      <w:r>
+        <w:rPr>
+          <w:rFonts w:ascii="Consolas" w:hAnsi="Consolas" w:cs="Consolas"/>
+          <w:color w:val="0000FF"/>
+          <w:sz w:val="24"/>
+          <w:szCs w:val="24"/>
+          <w:highlight w:val="white"/>
+        </w:rPr>
+        <w:t xml:space="preserve">    </w:t>
+      </w:r>
+      <w:r>
+        <w:rPr>
+          <w:rFonts w:ascii="Consolas" w:hAnsi="Consolas" w:cs="Consolas"/>
+          <w:color w:val="0000FF"/>
+          <w:sz w:val="24"/>
+          <w:szCs w:val="24"/>
+          <w:highlight w:val="white"/>
+        </w:rPr>
+        <w:t>…</w:t>
+      </w:r>
+    </w:p>
+    <w:p>
+      <w:pPr>
+        <w:autoSpaceDE w:val="0"/>
+        <w:autoSpaceDN w:val="0"/>
+        <w:adjustRightInd w:val="0"/>
+        <w:spacing w:after="0" w:line="240" w:lineRule="auto"/>
+        <w:rPr>
+          <w:rFonts w:ascii="Consolas" w:hAnsi="Consolas" w:cs="Consolas"/>
+          <w:color w:val="0000FF"/>
+          <w:sz w:val="24"/>
+          <w:szCs w:val="24"/>
+          <w:highlight w:val="white"/>
+        </w:rPr>
+      </w:pPr>
+      <w:r>
+        <w:rPr>
+          <w:rFonts w:ascii="Consolas" w:hAnsi="Consolas" w:cs="Consolas"/>
+          <w:color w:val="0000FF"/>
+          <w:sz w:val="24"/>
+          <w:szCs w:val="24"/>
+          <w:highlight w:val="white"/>
+        </w:rPr>
+        <w:t xml:space="preserve">    &lt;</w:t>
+      </w:r>
+      <w:r>
+        <w:rPr>
+          <w:rFonts w:ascii="Consolas" w:hAnsi="Consolas" w:cs="Consolas"/>
+          <w:color w:val="A31515"/>
+          <w:sz w:val="24"/>
+          <w:szCs w:val="24"/>
+          <w:highlight w:val="white"/>
+        </w:rPr>
+        <w:t>add</w:t>
+      </w:r>
+      <w:r>
+        <w:rPr>
+          <w:rFonts w:ascii="Consolas" w:hAnsi="Consolas" w:cs="Consolas"/>
+          <w:color w:val="0000FF"/>
+          <w:sz w:val="24"/>
+          <w:szCs w:val="24"/>
+          <w:highlight w:val="white"/>
+        </w:rPr>
+        <w:t xml:space="preserve"> </w:t>
+      </w:r>
+      <w:r>
+        <w:rPr>
+          <w:rFonts w:ascii="Consolas" w:hAnsi="Consolas" w:cs="Consolas"/>
+          <w:color w:val="FF0000"/>
+          <w:sz w:val="24"/>
+          <w:szCs w:val="24"/>
+          <w:highlight w:val="white"/>
+        </w:rPr>
+        <w:t>key</w:t>
+      </w:r>
+      <w:r>
+        <w:rPr>
+          <w:rFonts w:ascii="Consolas" w:hAnsi="Consolas" w:cs="Consolas"/>
+          <w:color w:val="0000FF"/>
+          <w:sz w:val="24"/>
+          <w:szCs w:val="24"/>
+          <w:highlight w:val="white"/>
+        </w:rPr>
+        <w:t>=</w:t>
+      </w:r>
+      <w:r>
+        <w:rPr>
+          <w:rFonts w:ascii="Consolas" w:hAnsi="Consolas" w:cs="Consolas"/>
+          <w:color w:val="000000"/>
+          <w:sz w:val="24"/>
+          <w:szCs w:val="24"/>
+          <w:highlight w:val="white"/>
+        </w:rPr>
+        <w:t>"</w:t>
+      </w:r>
+      <w:proofErr w:type="spellStart"/>
+      <w:r>
+        <w:rPr>
+          <w:rFonts w:ascii="Consolas" w:hAnsi="Consolas" w:cs="Consolas"/>
+          <w:color w:val="0000FF"/>
+          <w:sz w:val="24"/>
+          <w:szCs w:val="24"/>
+          <w:highlight w:val="white"/>
+        </w:rPr>
+        <w:t>Forerunner.UseMobilizerDB</w:t>
+      </w:r>
+      <w:proofErr w:type="spellEnd"/>
+      <w:r>
+        <w:rPr>
+          <w:rFonts w:ascii="Consolas" w:hAnsi="Consolas" w:cs="Consolas"/>
+          <w:color w:val="000000"/>
+          <w:sz w:val="24"/>
+          <w:szCs w:val="24"/>
+          <w:highlight w:val="white"/>
+        </w:rPr>
+        <w:t>"</w:t>
+      </w:r>
+      <w:r>
+        <w:rPr>
+          <w:rFonts w:ascii="Consolas" w:hAnsi="Consolas" w:cs="Consolas"/>
+          <w:color w:val="0000FF"/>
+          <w:sz w:val="24"/>
+          <w:szCs w:val="24"/>
+          <w:highlight w:val="white"/>
+        </w:rPr>
+        <w:t xml:space="preserve"> </w:t>
+      </w:r>
+      <w:r>
+        <w:rPr>
+          <w:rFonts w:ascii="Consolas" w:hAnsi="Consolas" w:cs="Consolas"/>
+          <w:color w:val="FF0000"/>
+          <w:sz w:val="24"/>
+          <w:szCs w:val="24"/>
+          <w:highlight w:val="white"/>
+        </w:rPr>
+        <w:t>value</w:t>
+      </w:r>
+      <w:r>
+        <w:rPr>
+          <w:rFonts w:ascii="Consolas" w:hAnsi="Consolas" w:cs="Consolas"/>
+          <w:color w:val="0000FF"/>
+          <w:sz w:val="24"/>
+          <w:szCs w:val="24"/>
+          <w:highlight w:val="white"/>
+        </w:rPr>
+        <w:t>=</w:t>
+      </w:r>
+      <w:r>
+        <w:rPr>
+          <w:rFonts w:ascii="Consolas" w:hAnsi="Consolas" w:cs="Consolas"/>
+          <w:color w:val="000000"/>
+          <w:sz w:val="24"/>
+          <w:szCs w:val="24"/>
+          <w:highlight w:val="white"/>
+        </w:rPr>
+        <w:t>"</w:t>
+      </w:r>
+      <w:r>
+        <w:rPr>
+          <w:rFonts w:ascii="Consolas" w:hAnsi="Consolas" w:cs="Consolas"/>
+          <w:color w:val="0000FF"/>
+          <w:sz w:val="24"/>
+          <w:szCs w:val="24"/>
+          <w:highlight w:val="white"/>
+        </w:rPr>
+        <w:t>true</w:t>
+      </w:r>
+      <w:r>
+        <w:rPr>
+          <w:rFonts w:ascii="Consolas" w:hAnsi="Consolas" w:cs="Consolas"/>
+          <w:color w:val="000000"/>
+          <w:sz w:val="24"/>
+          <w:szCs w:val="24"/>
+          <w:highlight w:val="white"/>
+        </w:rPr>
+        <w:t>"</w:t>
+      </w:r>
+      <w:r>
+        <w:rPr>
+          <w:rFonts w:ascii="Consolas" w:hAnsi="Consolas" w:cs="Consolas"/>
+          <w:color w:val="0000FF"/>
+          <w:sz w:val="24"/>
+          <w:szCs w:val="24"/>
+          <w:highlight w:val="white"/>
+        </w:rPr>
+        <w:t>/&gt;</w:t>
+      </w:r>
+    </w:p>
+    <w:p>
+      <w:pPr>
+        <w:autoSpaceDE w:val="0"/>
+        <w:autoSpaceDN w:val="0"/>
+        <w:adjustRightInd w:val="0"/>
+        <w:spacing w:after="0" w:line="240" w:lineRule="auto"/>
+        <w:rPr>
+          <w:rFonts w:ascii="Consolas" w:hAnsi="Consolas" w:cs="Consolas"/>
+          <w:color w:val="000000"/>
+          <w:sz w:val="24"/>
+          <w:szCs w:val="24"/>
+          <w:highlight w:val="white"/>
+        </w:rPr>
+      </w:pPr>
+      <w:r>
+        <w:rPr>
+          <w:rFonts w:ascii="Consolas" w:hAnsi="Consolas" w:cs="Consolas"/>
+          <w:color w:val="0000FF"/>
+          <w:sz w:val="24"/>
+          <w:szCs w:val="24"/>
+          <w:highlight w:val="white"/>
+        </w:rPr>
+        <w:t xml:space="preserve">  &lt;</w:t>
+      </w:r>
+      <w:r>
+        <w:rPr>
+          <w:rFonts w:ascii="Consolas" w:hAnsi="Consolas" w:cs="Consolas"/>
+          <w:color w:val="0000FF"/>
+          <w:sz w:val="24"/>
+          <w:szCs w:val="24"/>
+          <w:highlight w:val="white"/>
+        </w:rPr>
+        <w:t>/</w:t>
+      </w:r>
+      <w:proofErr w:type="spellStart"/>
+      <w:r>
+        <w:rPr>
+          <w:rFonts w:ascii="Consolas" w:hAnsi="Consolas" w:cs="Consolas"/>
+          <w:color w:val="A31515"/>
+          <w:sz w:val="24"/>
+          <w:szCs w:val="24"/>
+          <w:highlight w:val="white"/>
+        </w:rPr>
+        <w:t>appSettings</w:t>
+      </w:r>
+      <w:proofErr w:type="spellEnd"/>
+      <w:r>
+        <w:rPr>
+          <w:rFonts w:ascii="Consolas" w:hAnsi="Consolas" w:cs="Consolas"/>
+          <w:color w:val="0000FF"/>
+          <w:sz w:val="24"/>
+          <w:szCs w:val="24"/>
+          <w:highlight w:val="white"/>
+        </w:rPr>
+        <w:t>&gt;</w:t>
+      </w:r>
+    </w:p>
+    <w:p>
+      <w:pPr>
+        <w:autoSpaceDE w:val="0"/>
+        <w:autoSpaceDN w:val="0"/>
+        <w:adjustRightInd w:val="0"/>
+        <w:spacing w:after="0" w:line="240" w:lineRule="auto"/>
+        <w:rPr>
+          <w:rFonts w:ascii="Consolas" w:hAnsi="Consolas" w:cs="Consolas"/>
+          <w:color w:val="000000"/>
+          <w:sz w:val="24"/>
+          <w:szCs w:val="24"/>
+          <w:highlight w:val="white"/>
+        </w:rPr>
+      </w:pPr>
+      <w:r>
+        <w:rPr>
+          <w:rFonts w:ascii="Consolas" w:hAnsi="Consolas" w:cs="Consolas"/>
+          <w:color w:val="0000FF"/>
+          <w:sz w:val="24"/>
+          <w:szCs w:val="24"/>
+          <w:highlight w:val="white"/>
+        </w:rPr>
+        <w:t>&lt;</w:t>
+      </w:r>
+      <w:r>
+        <w:rPr>
+          <w:rFonts w:ascii="Consolas" w:hAnsi="Consolas" w:cs="Consolas"/>
+          <w:color w:val="0000FF"/>
+          <w:sz w:val="24"/>
+          <w:szCs w:val="24"/>
+          <w:highlight w:val="white"/>
+        </w:rPr>
+        <w:t>/</w:t>
+      </w:r>
+      <w:r>
+        <w:rPr>
+          <w:rFonts w:ascii="Consolas" w:hAnsi="Consolas" w:cs="Consolas"/>
+          <w:color w:val="A31515"/>
+          <w:sz w:val="24"/>
+          <w:szCs w:val="24"/>
+          <w:highlight w:val="white"/>
+        </w:rPr>
+        <w:t>configuration</w:t>
+      </w:r>
+      <w:r>
+        <w:rPr>
+          <w:rFonts w:ascii="Consolas" w:hAnsi="Consolas" w:cs="Consolas"/>
+          <w:color w:val="0000FF"/>
+          <w:sz w:val="24"/>
+          <w:szCs w:val="24"/>
+          <w:highlight w:val="white"/>
+        </w:rPr>
+        <w:t>&gt;</w:t>
+      </w:r>
+    </w:p>
+    <w:p>
+      <w:pPr>
+        <w:rPr>
+          <w:highlight w:val="white"/>
+        </w:rPr>
+      </w:pPr>
     </w:p>
     <w:sectPr>
       <w:pgSz w:w="12240" w:h="15840"/>

</xml_diff>

<commit_message>
- Updated the sdk readme file.
- Signed off by Jon Totton
</commit_message>
<xml_diff>
--- a/RS/Reporting/ReportManager/ReportManagerMVC/ReportManager/sdk/readme.docx
+++ b/RS/Reporting/ReportManager/ReportManagerMVC/ReportManager/sdk/readme.docx
@@ -112,15 +112,7 @@
         <w:t xml:space="preserve"> from the </w:t>
       </w:r>
       <w:r>
-        <w:t>“</w:t>
-      </w:r>
-      <w:proofErr w:type="spellStart"/>
-      <w:r>
-        <w:t>sdk</w:t>
-      </w:r>
-      <w:proofErr w:type="spellEnd"/>
-      <w:r>
-        <w:t>” folder into you</w:t>
+        <w:t>“sdk” folder into you</w:t>
       </w:r>
       <w:r>
         <w:t>r</w:t>
@@ -239,10 +231,1140 @@
     </w:p>
     <w:p>
       <w:r>
-        <w:t>When upgrading to v</w:t>
-      </w:r>
-      <w:r>
-        <w:t xml:space="preserve">ersion 3 you will need to add the following new </w:t>
+        <w:t xml:space="preserve">One change you will need to make is to add an </w:t>
+      </w:r>
+      <w:proofErr w:type="spellStart"/>
+      <w:r>
+        <w:t>HttpConfiguration</w:t>
+      </w:r>
+      <w:proofErr w:type="spellEnd"/>
+      <w:r>
+        <w:t xml:space="preserve"> route for the </w:t>
+      </w:r>
+      <w:proofErr w:type="spellStart"/>
+      <w:r>
+        <w:rPr>
+          <w:highlight w:val="yellow"/>
+        </w:rPr>
+        <w:t>ReportManager</w:t>
+      </w:r>
+      <w:proofErr w:type="spellEnd"/>
+      <w:r>
+        <w:t xml:space="preserve"> in addition to the </w:t>
+      </w:r>
+      <w:proofErr w:type="spellStart"/>
+      <w:r>
+        <w:rPr>
+          <w:highlight w:val="green"/>
+        </w:rPr>
+        <w:t>ReportViewer</w:t>
+      </w:r>
+      <w:proofErr w:type="spellEnd"/>
+      <w:r>
+        <w:t xml:space="preserve">. Make sure you have the following as part of your </w:t>
+      </w:r>
+      <w:proofErr w:type="spellStart"/>
+      <w:r>
+        <w:t>WebApiConfig.cs</w:t>
+      </w:r>
+      <w:proofErr w:type="spellEnd"/>
+      <w:r>
+        <w:t xml:space="preserve"> file</w:t>
+      </w:r>
+      <w:r>
+        <w:t>, make sure they are at the top before other routes</w:t>
+      </w:r>
+      <w:r>
+        <w:t>:</w:t>
+      </w:r>
+    </w:p>
+    <w:p>
+      <w:pPr>
+        <w:autoSpaceDE w:val="0"/>
+        <w:autoSpaceDN w:val="0"/>
+        <w:adjustRightInd w:val="0"/>
+        <w:spacing w:after="0" w:line="240" w:lineRule="auto"/>
+        <w:rPr>
+          <w:rFonts w:ascii="Consolas" w:hAnsi="Consolas" w:cs="Consolas"/>
+          <w:color w:val="000000"/>
+          <w:sz w:val="24"/>
+          <w:szCs w:val="24"/>
+          <w:highlight w:val="white"/>
+        </w:rPr>
+      </w:pPr>
+      <w:r>
+        <w:rPr>
+          <w:rFonts w:ascii="Consolas" w:hAnsi="Consolas" w:cs="Consolas"/>
+          <w:color w:val="000000"/>
+          <w:sz w:val="24"/>
+          <w:szCs w:val="24"/>
+          <w:highlight w:val="white"/>
+        </w:rPr>
+        <w:t xml:space="preserve">            </w:t>
+      </w:r>
+      <w:proofErr w:type="spellStart"/>
+      <w:proofErr w:type="gramStart"/>
+      <w:r>
+        <w:rPr>
+          <w:rFonts w:ascii="Consolas" w:hAnsi="Consolas" w:cs="Consolas"/>
+          <w:color w:val="000080"/>
+          <w:sz w:val="24"/>
+          <w:szCs w:val="24"/>
+          <w:highlight w:val="white"/>
+        </w:rPr>
+        <w:t>config</w:t>
+      </w:r>
+      <w:r>
+        <w:rPr>
+          <w:rFonts w:ascii="Consolas" w:hAnsi="Consolas" w:cs="Consolas"/>
+          <w:color w:val="000000"/>
+          <w:sz w:val="24"/>
+          <w:szCs w:val="24"/>
+          <w:highlight w:val="white"/>
+        </w:rPr>
+        <w:t>.</w:t>
+      </w:r>
+      <w:r>
+        <w:rPr>
+          <w:rFonts w:ascii="Consolas" w:hAnsi="Consolas" w:cs="Consolas"/>
+          <w:color w:val="000080"/>
+          <w:sz w:val="24"/>
+          <w:szCs w:val="24"/>
+          <w:highlight w:val="white"/>
+        </w:rPr>
+        <w:t>Routes</w:t>
+      </w:r>
+      <w:r>
+        <w:rPr>
+          <w:rFonts w:ascii="Consolas" w:hAnsi="Consolas" w:cs="Consolas"/>
+          <w:color w:val="000000"/>
+          <w:sz w:val="24"/>
+          <w:szCs w:val="24"/>
+          <w:highlight w:val="white"/>
+        </w:rPr>
+        <w:t>.</w:t>
+      </w:r>
+      <w:r>
+        <w:rPr>
+          <w:rFonts w:ascii="Consolas" w:hAnsi="Consolas" w:cs="Consolas"/>
+          <w:color w:val="880000"/>
+          <w:sz w:val="24"/>
+          <w:szCs w:val="24"/>
+          <w:highlight w:val="white"/>
+        </w:rPr>
+        <w:t>MapHttpRoute</w:t>
+      </w:r>
+      <w:proofErr w:type="spellEnd"/>
+      <w:r>
+        <w:rPr>
+          <w:rFonts w:ascii="Consolas" w:hAnsi="Consolas" w:cs="Consolas"/>
+          <w:color w:val="000000"/>
+          <w:sz w:val="24"/>
+          <w:szCs w:val="24"/>
+          <w:highlight w:val="white"/>
+        </w:rPr>
+        <w:t>(</w:t>
+      </w:r>
+      <w:proofErr w:type="gramEnd"/>
+    </w:p>
+    <w:p>
+      <w:pPr>
+        <w:autoSpaceDE w:val="0"/>
+        <w:autoSpaceDN w:val="0"/>
+        <w:adjustRightInd w:val="0"/>
+        <w:spacing w:after="0" w:line="240" w:lineRule="auto"/>
+        <w:rPr>
+          <w:rFonts w:ascii="Consolas" w:hAnsi="Consolas" w:cs="Consolas"/>
+          <w:color w:val="000000"/>
+          <w:sz w:val="24"/>
+          <w:szCs w:val="24"/>
+          <w:highlight w:val="white"/>
+        </w:rPr>
+      </w:pPr>
+      <w:r>
+        <w:rPr>
+          <w:rFonts w:ascii="Consolas" w:hAnsi="Consolas" w:cs="Consolas"/>
+          <w:color w:val="000000"/>
+          <w:sz w:val="24"/>
+          <w:szCs w:val="24"/>
+          <w:highlight w:val="white"/>
+        </w:rPr>
+        <w:t xml:space="preserve">                </w:t>
+      </w:r>
+      <w:proofErr w:type="gramStart"/>
+      <w:r>
+        <w:rPr>
+          <w:rFonts w:ascii="Consolas" w:hAnsi="Consolas" w:cs="Consolas"/>
+          <w:color w:val="000080"/>
+          <w:sz w:val="24"/>
+          <w:szCs w:val="24"/>
+          <w:highlight w:val="white"/>
+        </w:rPr>
+        <w:t>name</w:t>
+      </w:r>
+      <w:proofErr w:type="gramEnd"/>
+      <w:r>
+        <w:rPr>
+          <w:rFonts w:ascii="Consolas" w:hAnsi="Consolas" w:cs="Consolas"/>
+          <w:color w:val="000000"/>
+          <w:sz w:val="24"/>
+          <w:szCs w:val="24"/>
+          <w:highlight w:val="white"/>
+        </w:rPr>
+        <w:t xml:space="preserve">: </w:t>
+      </w:r>
+      <w:r>
+        <w:rPr>
+          <w:rFonts w:ascii="Consolas" w:hAnsi="Consolas" w:cs="Consolas"/>
+          <w:color w:val="A31515"/>
+          <w:sz w:val="24"/>
+          <w:szCs w:val="24"/>
+          <w:highlight w:val="white"/>
+        </w:rPr>
+        <w:t>"</w:t>
+      </w:r>
+      <w:proofErr w:type="spellStart"/>
+      <w:r>
+        <w:rPr>
+          <w:rFonts w:ascii="Consolas" w:hAnsi="Consolas" w:cs="Consolas"/>
+          <w:color w:val="A31515"/>
+          <w:sz w:val="24"/>
+          <w:szCs w:val="24"/>
+          <w:highlight w:val="white"/>
+        </w:rPr>
+        <w:t>MobilizerManagerAPI</w:t>
+      </w:r>
+      <w:proofErr w:type="spellEnd"/>
+      <w:r>
+        <w:rPr>
+          <w:rFonts w:ascii="Consolas" w:hAnsi="Consolas" w:cs="Consolas"/>
+          <w:color w:val="A31515"/>
+          <w:sz w:val="24"/>
+          <w:szCs w:val="24"/>
+          <w:highlight w:val="white"/>
+        </w:rPr>
+        <w:t>"</w:t>
+      </w:r>
+      <w:r>
+        <w:rPr>
+          <w:rFonts w:ascii="Consolas" w:hAnsi="Consolas" w:cs="Consolas"/>
+          <w:color w:val="000000"/>
+          <w:sz w:val="24"/>
+          <w:szCs w:val="24"/>
+          <w:highlight w:val="white"/>
+        </w:rPr>
+        <w:t>,</w:t>
+      </w:r>
+    </w:p>
+    <w:p>
+      <w:pPr>
+        <w:autoSpaceDE w:val="0"/>
+        <w:autoSpaceDN w:val="0"/>
+        <w:adjustRightInd w:val="0"/>
+        <w:spacing w:after="0" w:line="240" w:lineRule="auto"/>
+        <w:rPr>
+          <w:rFonts w:ascii="Consolas" w:hAnsi="Consolas" w:cs="Consolas"/>
+          <w:color w:val="000000"/>
+          <w:sz w:val="24"/>
+          <w:szCs w:val="24"/>
+          <w:highlight w:val="white"/>
+        </w:rPr>
+      </w:pPr>
+      <w:r>
+        <w:rPr>
+          <w:rFonts w:ascii="Consolas" w:hAnsi="Consolas" w:cs="Consolas"/>
+          <w:color w:val="000000"/>
+          <w:sz w:val="24"/>
+          <w:szCs w:val="24"/>
+          <w:highlight w:val="white"/>
+        </w:rPr>
+        <w:t xml:space="preserve">                </w:t>
+      </w:r>
+      <w:proofErr w:type="spellStart"/>
+      <w:proofErr w:type="gramStart"/>
+      <w:r>
+        <w:rPr>
+          <w:rFonts w:ascii="Consolas" w:hAnsi="Consolas" w:cs="Consolas"/>
+          <w:color w:val="000000"/>
+          <w:sz w:val="24"/>
+          <w:szCs w:val="24"/>
+          <w:highlight w:val="white"/>
+        </w:rPr>
+        <w:t>routeTemplate</w:t>
+      </w:r>
+      <w:proofErr w:type="spellEnd"/>
+      <w:proofErr w:type="gramEnd"/>
+      <w:r>
+        <w:rPr>
+          <w:rFonts w:ascii="Consolas" w:hAnsi="Consolas" w:cs="Consolas"/>
+          <w:color w:val="000000"/>
+          <w:sz w:val="24"/>
+          <w:szCs w:val="24"/>
+          <w:highlight w:val="white"/>
+        </w:rPr>
+        <w:t xml:space="preserve">: </w:t>
+      </w:r>
+      <w:r>
+        <w:rPr>
+          <w:rFonts w:ascii="Consolas" w:hAnsi="Consolas" w:cs="Consolas"/>
+          <w:color w:val="A31515"/>
+          <w:sz w:val="24"/>
+          <w:szCs w:val="24"/>
+          <w:highlight w:val="white"/>
+        </w:rPr>
+        <w:t>"</w:t>
+      </w:r>
+      <w:proofErr w:type="spellStart"/>
+      <w:r>
+        <w:rPr>
+          <w:rFonts w:ascii="Consolas" w:hAnsi="Consolas" w:cs="Consolas"/>
+          <w:color w:val="A31515"/>
+          <w:sz w:val="24"/>
+          <w:szCs w:val="24"/>
+          <w:highlight w:val="white"/>
+        </w:rPr>
+        <w:t>api</w:t>
+      </w:r>
+      <w:proofErr w:type="spellEnd"/>
+      <w:r>
+        <w:rPr>
+          <w:rFonts w:ascii="Consolas" w:hAnsi="Consolas" w:cs="Consolas"/>
+          <w:color w:val="A31515"/>
+          <w:sz w:val="24"/>
+          <w:szCs w:val="24"/>
+          <w:highlight w:val="white"/>
+        </w:rPr>
+        <w:t>/{controller}/{action}/{id}"</w:t>
+      </w:r>
+      <w:r>
+        <w:rPr>
+          <w:rFonts w:ascii="Consolas" w:hAnsi="Consolas" w:cs="Consolas"/>
+          <w:color w:val="000000"/>
+          <w:sz w:val="24"/>
+          <w:szCs w:val="24"/>
+          <w:highlight w:val="white"/>
+        </w:rPr>
+        <w:t>,</w:t>
+      </w:r>
+    </w:p>
+    <w:p>
+      <w:pPr>
+        <w:autoSpaceDE w:val="0"/>
+        <w:autoSpaceDN w:val="0"/>
+        <w:adjustRightInd w:val="0"/>
+        <w:spacing w:after="0" w:line="240" w:lineRule="auto"/>
+        <w:rPr>
+          <w:rFonts w:ascii="Consolas" w:hAnsi="Consolas" w:cs="Consolas"/>
+          <w:color w:val="000000"/>
+          <w:sz w:val="24"/>
+          <w:szCs w:val="24"/>
+          <w:highlight w:val="white"/>
+        </w:rPr>
+      </w:pPr>
+      <w:r>
+        <w:rPr>
+          <w:rFonts w:ascii="Consolas" w:hAnsi="Consolas" w:cs="Consolas"/>
+          <w:color w:val="000000"/>
+          <w:sz w:val="24"/>
+          <w:szCs w:val="24"/>
+          <w:highlight w:val="white"/>
+        </w:rPr>
+        <w:t xml:space="preserve">                </w:t>
+      </w:r>
+      <w:proofErr w:type="gramStart"/>
+      <w:r>
+        <w:rPr>
+          <w:rFonts w:ascii="Consolas" w:hAnsi="Consolas" w:cs="Consolas"/>
+          <w:color w:val="000080"/>
+          <w:sz w:val="24"/>
+          <w:szCs w:val="24"/>
+          <w:highlight w:val="white"/>
+        </w:rPr>
+        <w:t>defaults</w:t>
+      </w:r>
+      <w:proofErr w:type="gramEnd"/>
+      <w:r>
+        <w:rPr>
+          <w:rFonts w:ascii="Consolas" w:hAnsi="Consolas" w:cs="Consolas"/>
+          <w:color w:val="000000"/>
+          <w:sz w:val="24"/>
+          <w:szCs w:val="24"/>
+          <w:highlight w:val="white"/>
+        </w:rPr>
+        <w:t xml:space="preserve">: </w:t>
+      </w:r>
+      <w:r>
+        <w:rPr>
+          <w:rFonts w:ascii="Consolas" w:hAnsi="Consolas" w:cs="Consolas"/>
+          <w:color w:val="0000FF"/>
+          <w:sz w:val="24"/>
+          <w:szCs w:val="24"/>
+          <w:highlight w:val="white"/>
+        </w:rPr>
+        <w:t>new</w:t>
+      </w:r>
+      <w:r>
+        <w:rPr>
+          <w:rFonts w:ascii="Consolas" w:hAnsi="Consolas" w:cs="Consolas"/>
+          <w:color w:val="000000"/>
+          <w:sz w:val="24"/>
+          <w:szCs w:val="24"/>
+          <w:highlight w:val="white"/>
+        </w:rPr>
+        <w:t xml:space="preserve"> { </w:t>
+      </w:r>
+      <w:r>
+        <w:rPr>
+          <w:rFonts w:ascii="Consolas" w:hAnsi="Consolas" w:cs="Consolas"/>
+          <w:color w:val="000080"/>
+          <w:sz w:val="24"/>
+          <w:szCs w:val="24"/>
+          <w:highlight w:val="white"/>
+        </w:rPr>
+        <w:t>id</w:t>
+      </w:r>
+      <w:r>
+        <w:rPr>
+          <w:rFonts w:ascii="Consolas" w:hAnsi="Consolas" w:cs="Consolas"/>
+          <w:color w:val="000000"/>
+          <w:sz w:val="24"/>
+          <w:szCs w:val="24"/>
+          <w:highlight w:val="white"/>
+        </w:rPr>
+        <w:t xml:space="preserve"> = </w:t>
+      </w:r>
+      <w:proofErr w:type="spellStart"/>
+      <w:r>
+        <w:rPr>
+          <w:rFonts w:ascii="Consolas" w:hAnsi="Consolas" w:cs="Consolas"/>
+          <w:color w:val="2B91AF"/>
+          <w:sz w:val="24"/>
+          <w:szCs w:val="24"/>
+          <w:highlight w:val="white"/>
+        </w:rPr>
+        <w:t>RouteParameter</w:t>
+      </w:r>
+      <w:r>
+        <w:rPr>
+          <w:rFonts w:ascii="Consolas" w:hAnsi="Consolas" w:cs="Consolas"/>
+          <w:color w:val="000000"/>
+          <w:sz w:val="24"/>
+          <w:szCs w:val="24"/>
+          <w:highlight w:val="white"/>
+        </w:rPr>
+        <w:t>.</w:t>
+      </w:r>
+      <w:r>
+        <w:rPr>
+          <w:rFonts w:ascii="Consolas" w:hAnsi="Consolas" w:cs="Consolas"/>
+          <w:color w:val="000080"/>
+          <w:sz w:val="24"/>
+          <w:szCs w:val="24"/>
+          <w:highlight w:val="white"/>
+        </w:rPr>
+        <w:t>Optional</w:t>
+      </w:r>
+      <w:proofErr w:type="spellEnd"/>
+      <w:r>
+        <w:rPr>
+          <w:rFonts w:ascii="Consolas" w:hAnsi="Consolas" w:cs="Consolas"/>
+          <w:color w:val="000000"/>
+          <w:sz w:val="24"/>
+          <w:szCs w:val="24"/>
+          <w:highlight w:val="white"/>
+        </w:rPr>
+        <w:t xml:space="preserve"> },</w:t>
+      </w:r>
+    </w:p>
+    <w:p>
+      <w:pPr>
+        <w:autoSpaceDE w:val="0"/>
+        <w:autoSpaceDN w:val="0"/>
+        <w:adjustRightInd w:val="0"/>
+        <w:spacing w:after="0" w:line="240" w:lineRule="auto"/>
+        <w:rPr>
+          <w:rFonts w:ascii="Consolas" w:hAnsi="Consolas" w:cs="Consolas"/>
+          <w:color w:val="000000"/>
+          <w:sz w:val="24"/>
+          <w:szCs w:val="24"/>
+          <w:highlight w:val="white"/>
+        </w:rPr>
+      </w:pPr>
+      <w:r>
+        <w:rPr>
+          <w:rFonts w:ascii="Consolas" w:hAnsi="Consolas" w:cs="Consolas"/>
+          <w:color w:val="000000"/>
+          <w:sz w:val="24"/>
+          <w:szCs w:val="24"/>
+          <w:highlight w:val="white"/>
+        </w:rPr>
+        <w:t xml:space="preserve">                </w:t>
+      </w:r>
+      <w:proofErr w:type="gramStart"/>
+      <w:r>
+        <w:rPr>
+          <w:rFonts w:ascii="Consolas" w:hAnsi="Consolas" w:cs="Consolas"/>
+          <w:color w:val="000000"/>
+          <w:sz w:val="24"/>
+          <w:szCs w:val="24"/>
+          <w:highlight w:val="white"/>
+        </w:rPr>
+        <w:t>constraints</w:t>
+      </w:r>
+      <w:proofErr w:type="gramEnd"/>
+      <w:r>
+        <w:rPr>
+          <w:rFonts w:ascii="Consolas" w:hAnsi="Consolas" w:cs="Consolas"/>
+          <w:color w:val="000000"/>
+          <w:sz w:val="24"/>
+          <w:szCs w:val="24"/>
+          <w:highlight w:val="white"/>
+        </w:rPr>
+        <w:t xml:space="preserve">: </w:t>
+      </w:r>
+      <w:r>
+        <w:rPr>
+          <w:rFonts w:ascii="Consolas" w:hAnsi="Consolas" w:cs="Consolas"/>
+          <w:color w:val="0000FF"/>
+          <w:sz w:val="24"/>
+          <w:szCs w:val="24"/>
+          <w:highlight w:val="white"/>
+        </w:rPr>
+        <w:t>new</w:t>
+      </w:r>
+      <w:r>
+        <w:rPr>
+          <w:rFonts w:ascii="Consolas" w:hAnsi="Consolas" w:cs="Consolas"/>
+          <w:color w:val="000000"/>
+          <w:sz w:val="24"/>
+          <w:szCs w:val="24"/>
+          <w:highlight w:val="white"/>
+        </w:rPr>
+        <w:t xml:space="preserve"> { controller = </w:t>
+      </w:r>
+      <w:r>
+        <w:rPr>
+          <w:rFonts w:ascii="Consolas" w:hAnsi="Consolas" w:cs="Consolas"/>
+          <w:color w:val="A31515"/>
+          <w:sz w:val="24"/>
+          <w:szCs w:val="24"/>
+          <w:highlight w:val="white"/>
+        </w:rPr>
+        <w:t>@"</w:t>
+      </w:r>
+      <w:proofErr w:type="spellStart"/>
+      <w:r>
+        <w:rPr>
+          <w:rFonts w:ascii="Consolas" w:hAnsi="Consolas" w:cs="Consolas"/>
+          <w:color w:val="A31515"/>
+          <w:sz w:val="24"/>
+          <w:szCs w:val="24"/>
+          <w:highlight w:val="yellow"/>
+        </w:rPr>
+        <w:t>ReportManager</w:t>
+      </w:r>
+      <w:proofErr w:type="spellEnd"/>
+      <w:r>
+        <w:rPr>
+          <w:rFonts w:ascii="Consolas" w:hAnsi="Consolas" w:cs="Consolas"/>
+          <w:color w:val="A31515"/>
+          <w:sz w:val="24"/>
+          <w:szCs w:val="24"/>
+          <w:highlight w:val="white"/>
+        </w:rPr>
+        <w:t>"</w:t>
+      </w:r>
+      <w:r>
+        <w:rPr>
+          <w:rFonts w:ascii="Consolas" w:hAnsi="Consolas" w:cs="Consolas"/>
+          <w:color w:val="000000"/>
+          <w:sz w:val="24"/>
+          <w:szCs w:val="24"/>
+          <w:highlight w:val="white"/>
+        </w:rPr>
+        <w:t xml:space="preserve">  }</w:t>
+      </w:r>
+    </w:p>
+    <w:p>
+      <w:pPr>
+        <w:autoSpaceDE w:val="0"/>
+        <w:autoSpaceDN w:val="0"/>
+        <w:adjustRightInd w:val="0"/>
+        <w:spacing w:after="0" w:line="240" w:lineRule="auto"/>
+        <w:rPr>
+          <w:rFonts w:ascii="Consolas" w:hAnsi="Consolas" w:cs="Consolas"/>
+          <w:color w:val="000000"/>
+          <w:sz w:val="24"/>
+          <w:szCs w:val="24"/>
+          <w:highlight w:val="white"/>
+        </w:rPr>
+      </w:pPr>
+      <w:r>
+        <w:rPr>
+          <w:rFonts w:ascii="Consolas" w:hAnsi="Consolas" w:cs="Consolas"/>
+          <w:color w:val="000000"/>
+          <w:sz w:val="24"/>
+          <w:szCs w:val="24"/>
+          <w:highlight w:val="white"/>
+        </w:rPr>
+        <w:lastRenderedPageBreak/>
+        <w:t xml:space="preserve">            );</w:t>
+      </w:r>
+    </w:p>
+    <w:p>
+      <w:pPr>
+        <w:autoSpaceDE w:val="0"/>
+        <w:autoSpaceDN w:val="0"/>
+        <w:adjustRightInd w:val="0"/>
+        <w:spacing w:after="0" w:line="240" w:lineRule="auto"/>
+        <w:rPr>
+          <w:rFonts w:ascii="Consolas" w:hAnsi="Consolas" w:cs="Consolas"/>
+          <w:color w:val="000000"/>
+          <w:sz w:val="24"/>
+          <w:szCs w:val="24"/>
+          <w:highlight w:val="white"/>
+        </w:rPr>
+      </w:pPr>
+    </w:p>
+    <w:p>
+      <w:pPr>
+        <w:autoSpaceDE w:val="0"/>
+        <w:autoSpaceDN w:val="0"/>
+        <w:adjustRightInd w:val="0"/>
+        <w:spacing w:after="0" w:line="240" w:lineRule="auto"/>
+        <w:rPr>
+          <w:rFonts w:ascii="Consolas" w:hAnsi="Consolas" w:cs="Consolas"/>
+          <w:color w:val="000000"/>
+          <w:sz w:val="24"/>
+          <w:szCs w:val="24"/>
+          <w:highlight w:val="white"/>
+        </w:rPr>
+      </w:pPr>
+      <w:r>
+        <w:rPr>
+          <w:rFonts w:ascii="Consolas" w:hAnsi="Consolas" w:cs="Consolas"/>
+          <w:color w:val="000000"/>
+          <w:sz w:val="24"/>
+          <w:szCs w:val="24"/>
+          <w:highlight w:val="white"/>
+        </w:rPr>
+        <w:t xml:space="preserve">            </w:t>
+      </w:r>
+      <w:proofErr w:type="spellStart"/>
+      <w:proofErr w:type="gramStart"/>
+      <w:r>
+        <w:rPr>
+          <w:rFonts w:ascii="Consolas" w:hAnsi="Consolas" w:cs="Consolas"/>
+          <w:color w:val="000080"/>
+          <w:sz w:val="24"/>
+          <w:szCs w:val="24"/>
+          <w:highlight w:val="white"/>
+        </w:rPr>
+        <w:t>config</w:t>
+      </w:r>
+      <w:r>
+        <w:rPr>
+          <w:rFonts w:ascii="Consolas" w:hAnsi="Consolas" w:cs="Consolas"/>
+          <w:color w:val="000000"/>
+          <w:sz w:val="24"/>
+          <w:szCs w:val="24"/>
+          <w:highlight w:val="white"/>
+        </w:rPr>
+        <w:t>.</w:t>
+      </w:r>
+      <w:r>
+        <w:rPr>
+          <w:rFonts w:ascii="Consolas" w:hAnsi="Consolas" w:cs="Consolas"/>
+          <w:color w:val="000080"/>
+          <w:sz w:val="24"/>
+          <w:szCs w:val="24"/>
+          <w:highlight w:val="white"/>
+        </w:rPr>
+        <w:t>Routes</w:t>
+      </w:r>
+      <w:r>
+        <w:rPr>
+          <w:rFonts w:ascii="Consolas" w:hAnsi="Consolas" w:cs="Consolas"/>
+          <w:color w:val="000000"/>
+          <w:sz w:val="24"/>
+          <w:szCs w:val="24"/>
+          <w:highlight w:val="white"/>
+        </w:rPr>
+        <w:t>.</w:t>
+      </w:r>
+      <w:r>
+        <w:rPr>
+          <w:rFonts w:ascii="Consolas" w:hAnsi="Consolas" w:cs="Consolas"/>
+          <w:color w:val="880000"/>
+          <w:sz w:val="24"/>
+          <w:szCs w:val="24"/>
+          <w:highlight w:val="white"/>
+        </w:rPr>
+        <w:t>MapHttpRoute</w:t>
+      </w:r>
+      <w:proofErr w:type="spellEnd"/>
+      <w:r>
+        <w:rPr>
+          <w:rFonts w:ascii="Consolas" w:hAnsi="Consolas" w:cs="Consolas"/>
+          <w:color w:val="000000"/>
+          <w:sz w:val="24"/>
+          <w:szCs w:val="24"/>
+          <w:highlight w:val="white"/>
+        </w:rPr>
+        <w:t>(</w:t>
+      </w:r>
+      <w:proofErr w:type="gramEnd"/>
+    </w:p>
+    <w:p>
+      <w:pPr>
+        <w:autoSpaceDE w:val="0"/>
+        <w:autoSpaceDN w:val="0"/>
+        <w:adjustRightInd w:val="0"/>
+        <w:spacing w:after="0" w:line="240" w:lineRule="auto"/>
+        <w:rPr>
+          <w:rFonts w:ascii="Consolas" w:hAnsi="Consolas" w:cs="Consolas"/>
+          <w:color w:val="000000"/>
+          <w:sz w:val="24"/>
+          <w:szCs w:val="24"/>
+          <w:highlight w:val="white"/>
+        </w:rPr>
+      </w:pPr>
+      <w:r>
+        <w:rPr>
+          <w:rFonts w:ascii="Consolas" w:hAnsi="Consolas" w:cs="Consolas"/>
+          <w:color w:val="000000"/>
+          <w:sz w:val="24"/>
+          <w:szCs w:val="24"/>
+          <w:highlight w:val="white"/>
+        </w:rPr>
+        <w:t xml:space="preserve">                </w:t>
+      </w:r>
+      <w:proofErr w:type="gramStart"/>
+      <w:r>
+        <w:rPr>
+          <w:rFonts w:ascii="Consolas" w:hAnsi="Consolas" w:cs="Consolas"/>
+          <w:color w:val="000080"/>
+          <w:sz w:val="24"/>
+          <w:szCs w:val="24"/>
+          <w:highlight w:val="white"/>
+        </w:rPr>
+        <w:t>name</w:t>
+      </w:r>
+      <w:proofErr w:type="gramEnd"/>
+      <w:r>
+        <w:rPr>
+          <w:rFonts w:ascii="Consolas" w:hAnsi="Consolas" w:cs="Consolas"/>
+          <w:color w:val="000000"/>
+          <w:sz w:val="24"/>
+          <w:szCs w:val="24"/>
+          <w:highlight w:val="white"/>
+        </w:rPr>
+        <w:t xml:space="preserve">: </w:t>
+      </w:r>
+      <w:r>
+        <w:rPr>
+          <w:rFonts w:ascii="Consolas" w:hAnsi="Consolas" w:cs="Consolas"/>
+          <w:color w:val="A31515"/>
+          <w:sz w:val="24"/>
+          <w:szCs w:val="24"/>
+          <w:highlight w:val="white"/>
+        </w:rPr>
+        <w:t>"</w:t>
+      </w:r>
+      <w:proofErr w:type="spellStart"/>
+      <w:r>
+        <w:rPr>
+          <w:rFonts w:ascii="Consolas" w:hAnsi="Consolas" w:cs="Consolas"/>
+          <w:color w:val="A31515"/>
+          <w:sz w:val="24"/>
+          <w:szCs w:val="24"/>
+          <w:highlight w:val="white"/>
+        </w:rPr>
+        <w:t>MobilizerViewerAPI</w:t>
+      </w:r>
+      <w:proofErr w:type="spellEnd"/>
+      <w:r>
+        <w:rPr>
+          <w:rFonts w:ascii="Consolas" w:hAnsi="Consolas" w:cs="Consolas"/>
+          <w:color w:val="A31515"/>
+          <w:sz w:val="24"/>
+          <w:szCs w:val="24"/>
+          <w:highlight w:val="white"/>
+        </w:rPr>
+        <w:t>"</w:t>
+      </w:r>
+      <w:r>
+        <w:rPr>
+          <w:rFonts w:ascii="Consolas" w:hAnsi="Consolas" w:cs="Consolas"/>
+          <w:color w:val="000000"/>
+          <w:sz w:val="24"/>
+          <w:szCs w:val="24"/>
+          <w:highlight w:val="white"/>
+        </w:rPr>
+        <w:t>,</w:t>
+      </w:r>
+    </w:p>
+    <w:p>
+      <w:pPr>
+        <w:autoSpaceDE w:val="0"/>
+        <w:autoSpaceDN w:val="0"/>
+        <w:adjustRightInd w:val="0"/>
+        <w:spacing w:after="0" w:line="240" w:lineRule="auto"/>
+        <w:rPr>
+          <w:rFonts w:ascii="Consolas" w:hAnsi="Consolas" w:cs="Consolas"/>
+          <w:color w:val="000000"/>
+          <w:sz w:val="24"/>
+          <w:szCs w:val="24"/>
+          <w:highlight w:val="white"/>
+        </w:rPr>
+      </w:pPr>
+      <w:r>
+        <w:rPr>
+          <w:rFonts w:ascii="Consolas" w:hAnsi="Consolas" w:cs="Consolas"/>
+          <w:color w:val="000000"/>
+          <w:sz w:val="24"/>
+          <w:szCs w:val="24"/>
+          <w:highlight w:val="white"/>
+        </w:rPr>
+        <w:t xml:space="preserve">                </w:t>
+      </w:r>
+      <w:proofErr w:type="spellStart"/>
+      <w:proofErr w:type="gramStart"/>
+      <w:r>
+        <w:rPr>
+          <w:rFonts w:ascii="Consolas" w:hAnsi="Consolas" w:cs="Consolas"/>
+          <w:color w:val="000000"/>
+          <w:sz w:val="24"/>
+          <w:szCs w:val="24"/>
+          <w:highlight w:val="white"/>
+        </w:rPr>
+        <w:t>routeTemplate</w:t>
+      </w:r>
+      <w:proofErr w:type="spellEnd"/>
+      <w:proofErr w:type="gramEnd"/>
+      <w:r>
+        <w:rPr>
+          <w:rFonts w:ascii="Consolas" w:hAnsi="Consolas" w:cs="Consolas"/>
+          <w:color w:val="000000"/>
+          <w:sz w:val="24"/>
+          <w:szCs w:val="24"/>
+          <w:highlight w:val="white"/>
+        </w:rPr>
+        <w:t xml:space="preserve">: </w:t>
+      </w:r>
+      <w:r>
+        <w:rPr>
+          <w:rFonts w:ascii="Consolas" w:hAnsi="Consolas" w:cs="Consolas"/>
+          <w:color w:val="A31515"/>
+          <w:sz w:val="24"/>
+          <w:szCs w:val="24"/>
+          <w:highlight w:val="white"/>
+        </w:rPr>
+        <w:t>"</w:t>
+      </w:r>
+      <w:proofErr w:type="spellStart"/>
+      <w:r>
+        <w:rPr>
+          <w:rFonts w:ascii="Consolas" w:hAnsi="Consolas" w:cs="Consolas"/>
+          <w:color w:val="A31515"/>
+          <w:sz w:val="24"/>
+          <w:szCs w:val="24"/>
+          <w:highlight w:val="white"/>
+        </w:rPr>
+        <w:t>api</w:t>
+      </w:r>
+      <w:proofErr w:type="spellEnd"/>
+      <w:r>
+        <w:rPr>
+          <w:rFonts w:ascii="Consolas" w:hAnsi="Consolas" w:cs="Consolas"/>
+          <w:color w:val="A31515"/>
+          <w:sz w:val="24"/>
+          <w:szCs w:val="24"/>
+          <w:highlight w:val="white"/>
+        </w:rPr>
+        <w:t>/{controller}/{action}/{id}"</w:t>
+      </w:r>
+      <w:r>
+        <w:rPr>
+          <w:rFonts w:ascii="Consolas" w:hAnsi="Consolas" w:cs="Consolas"/>
+          <w:color w:val="000000"/>
+          <w:sz w:val="24"/>
+          <w:szCs w:val="24"/>
+          <w:highlight w:val="white"/>
+        </w:rPr>
+        <w:t>,</w:t>
+      </w:r>
+    </w:p>
+    <w:p>
+      <w:pPr>
+        <w:autoSpaceDE w:val="0"/>
+        <w:autoSpaceDN w:val="0"/>
+        <w:adjustRightInd w:val="0"/>
+        <w:spacing w:after="0" w:line="240" w:lineRule="auto"/>
+        <w:rPr>
+          <w:rFonts w:ascii="Consolas" w:hAnsi="Consolas" w:cs="Consolas"/>
+          <w:color w:val="000000"/>
+          <w:sz w:val="24"/>
+          <w:szCs w:val="24"/>
+          <w:highlight w:val="white"/>
+        </w:rPr>
+      </w:pPr>
+      <w:r>
+        <w:rPr>
+          <w:rFonts w:ascii="Consolas" w:hAnsi="Consolas" w:cs="Consolas"/>
+          <w:color w:val="000000"/>
+          <w:sz w:val="24"/>
+          <w:szCs w:val="24"/>
+          <w:highlight w:val="white"/>
+        </w:rPr>
+        <w:t xml:space="preserve">                </w:t>
+      </w:r>
+      <w:proofErr w:type="gramStart"/>
+      <w:r>
+        <w:rPr>
+          <w:rFonts w:ascii="Consolas" w:hAnsi="Consolas" w:cs="Consolas"/>
+          <w:color w:val="000080"/>
+          <w:sz w:val="24"/>
+          <w:szCs w:val="24"/>
+          <w:highlight w:val="white"/>
+        </w:rPr>
+        <w:t>defaults</w:t>
+      </w:r>
+      <w:proofErr w:type="gramEnd"/>
+      <w:r>
+        <w:rPr>
+          <w:rFonts w:ascii="Consolas" w:hAnsi="Consolas" w:cs="Consolas"/>
+          <w:color w:val="000000"/>
+          <w:sz w:val="24"/>
+          <w:szCs w:val="24"/>
+          <w:highlight w:val="white"/>
+        </w:rPr>
+        <w:t xml:space="preserve">: </w:t>
+      </w:r>
+      <w:r>
+        <w:rPr>
+          <w:rFonts w:ascii="Consolas" w:hAnsi="Consolas" w:cs="Consolas"/>
+          <w:color w:val="0000FF"/>
+          <w:sz w:val="24"/>
+          <w:szCs w:val="24"/>
+          <w:highlight w:val="white"/>
+        </w:rPr>
+        <w:t>new</w:t>
+      </w:r>
+      <w:r>
+        <w:rPr>
+          <w:rFonts w:ascii="Consolas" w:hAnsi="Consolas" w:cs="Consolas"/>
+          <w:color w:val="000000"/>
+          <w:sz w:val="24"/>
+          <w:szCs w:val="24"/>
+          <w:highlight w:val="white"/>
+        </w:rPr>
+        <w:t xml:space="preserve"> { </w:t>
+      </w:r>
+      <w:r>
+        <w:rPr>
+          <w:rFonts w:ascii="Consolas" w:hAnsi="Consolas" w:cs="Consolas"/>
+          <w:color w:val="000080"/>
+          <w:sz w:val="24"/>
+          <w:szCs w:val="24"/>
+          <w:highlight w:val="white"/>
+        </w:rPr>
+        <w:t>id</w:t>
+      </w:r>
+      <w:r>
+        <w:rPr>
+          <w:rFonts w:ascii="Consolas" w:hAnsi="Consolas" w:cs="Consolas"/>
+          <w:color w:val="000000"/>
+          <w:sz w:val="24"/>
+          <w:szCs w:val="24"/>
+          <w:highlight w:val="white"/>
+        </w:rPr>
+        <w:t xml:space="preserve"> = </w:t>
+      </w:r>
+      <w:proofErr w:type="spellStart"/>
+      <w:r>
+        <w:rPr>
+          <w:rFonts w:ascii="Consolas" w:hAnsi="Consolas" w:cs="Consolas"/>
+          <w:color w:val="2B91AF"/>
+          <w:sz w:val="24"/>
+          <w:szCs w:val="24"/>
+          <w:highlight w:val="white"/>
+        </w:rPr>
+        <w:t>RouteParameter</w:t>
+      </w:r>
+      <w:r>
+        <w:rPr>
+          <w:rFonts w:ascii="Consolas" w:hAnsi="Consolas" w:cs="Consolas"/>
+          <w:color w:val="000000"/>
+          <w:sz w:val="24"/>
+          <w:szCs w:val="24"/>
+          <w:highlight w:val="white"/>
+        </w:rPr>
+        <w:t>.</w:t>
+      </w:r>
+      <w:r>
+        <w:rPr>
+          <w:rFonts w:ascii="Consolas" w:hAnsi="Consolas" w:cs="Consolas"/>
+          <w:color w:val="000080"/>
+          <w:sz w:val="24"/>
+          <w:szCs w:val="24"/>
+          <w:highlight w:val="white"/>
+        </w:rPr>
+        <w:t>Optional</w:t>
+      </w:r>
+      <w:proofErr w:type="spellEnd"/>
+      <w:r>
+        <w:rPr>
+          <w:rFonts w:ascii="Consolas" w:hAnsi="Consolas" w:cs="Consolas"/>
+          <w:color w:val="000000"/>
+          <w:sz w:val="24"/>
+          <w:szCs w:val="24"/>
+          <w:highlight w:val="white"/>
+        </w:rPr>
+        <w:t xml:space="preserve"> },</w:t>
+      </w:r>
+    </w:p>
+    <w:p>
+      <w:pPr>
+        <w:autoSpaceDE w:val="0"/>
+        <w:autoSpaceDN w:val="0"/>
+        <w:adjustRightInd w:val="0"/>
+        <w:spacing w:after="0" w:line="240" w:lineRule="auto"/>
+        <w:rPr>
+          <w:rFonts w:ascii="Consolas" w:hAnsi="Consolas" w:cs="Consolas"/>
+          <w:color w:val="000000"/>
+          <w:sz w:val="24"/>
+          <w:szCs w:val="24"/>
+          <w:highlight w:val="white"/>
+        </w:rPr>
+      </w:pPr>
+      <w:r>
+        <w:rPr>
+          <w:rFonts w:ascii="Consolas" w:hAnsi="Consolas" w:cs="Consolas"/>
+          <w:color w:val="000000"/>
+          <w:sz w:val="24"/>
+          <w:szCs w:val="24"/>
+          <w:highlight w:val="white"/>
+        </w:rPr>
+        <w:t xml:space="preserve">                </w:t>
+      </w:r>
+      <w:proofErr w:type="gramStart"/>
+      <w:r>
+        <w:rPr>
+          <w:rFonts w:ascii="Consolas" w:hAnsi="Consolas" w:cs="Consolas"/>
+          <w:color w:val="000000"/>
+          <w:sz w:val="24"/>
+          <w:szCs w:val="24"/>
+          <w:highlight w:val="white"/>
+        </w:rPr>
+        <w:t>constraints</w:t>
+      </w:r>
+      <w:proofErr w:type="gramEnd"/>
+      <w:r>
+        <w:rPr>
+          <w:rFonts w:ascii="Consolas" w:hAnsi="Consolas" w:cs="Consolas"/>
+          <w:color w:val="000000"/>
+          <w:sz w:val="24"/>
+          <w:szCs w:val="24"/>
+          <w:highlight w:val="white"/>
+        </w:rPr>
+        <w:t xml:space="preserve">: </w:t>
+      </w:r>
+      <w:r>
+        <w:rPr>
+          <w:rFonts w:ascii="Consolas" w:hAnsi="Consolas" w:cs="Consolas"/>
+          <w:color w:val="0000FF"/>
+          <w:sz w:val="24"/>
+          <w:szCs w:val="24"/>
+          <w:highlight w:val="white"/>
+        </w:rPr>
+        <w:t>new</w:t>
+      </w:r>
+      <w:r>
+        <w:rPr>
+          <w:rFonts w:ascii="Consolas" w:hAnsi="Consolas" w:cs="Consolas"/>
+          <w:color w:val="000000"/>
+          <w:sz w:val="24"/>
+          <w:szCs w:val="24"/>
+          <w:highlight w:val="white"/>
+        </w:rPr>
+        <w:t xml:space="preserve"> { controller = </w:t>
+      </w:r>
+      <w:r>
+        <w:rPr>
+          <w:rFonts w:ascii="Consolas" w:hAnsi="Consolas" w:cs="Consolas"/>
+          <w:color w:val="A31515"/>
+          <w:sz w:val="24"/>
+          <w:szCs w:val="24"/>
+          <w:highlight w:val="white"/>
+        </w:rPr>
+        <w:t>@"</w:t>
+      </w:r>
+      <w:proofErr w:type="spellStart"/>
+      <w:r>
+        <w:rPr>
+          <w:rFonts w:ascii="Consolas" w:hAnsi="Consolas" w:cs="Consolas"/>
+          <w:color w:val="A31515"/>
+          <w:sz w:val="24"/>
+          <w:szCs w:val="24"/>
+          <w:highlight w:val="green"/>
+        </w:rPr>
+        <w:t>ReportViewer</w:t>
+      </w:r>
+      <w:proofErr w:type="spellEnd"/>
+      <w:r>
+        <w:rPr>
+          <w:rFonts w:ascii="Consolas" w:hAnsi="Consolas" w:cs="Consolas"/>
+          <w:color w:val="A31515"/>
+          <w:sz w:val="24"/>
+          <w:szCs w:val="24"/>
+          <w:highlight w:val="white"/>
+        </w:rPr>
+        <w:t>"</w:t>
+      </w:r>
+      <w:r>
+        <w:rPr>
+          <w:rFonts w:ascii="Consolas" w:hAnsi="Consolas" w:cs="Consolas"/>
+          <w:color w:val="000000"/>
+          <w:sz w:val="24"/>
+          <w:szCs w:val="24"/>
+          <w:highlight w:val="white"/>
+        </w:rPr>
+        <w:t xml:space="preserve"> }</w:t>
+      </w:r>
+    </w:p>
+    <w:p>
+      <w:pPr>
+        <w:autoSpaceDE w:val="0"/>
+        <w:autoSpaceDN w:val="0"/>
+        <w:adjustRightInd w:val="0"/>
+        <w:spacing w:after="0" w:line="240" w:lineRule="auto"/>
+        <w:rPr>
+          <w:rFonts w:ascii="Consolas" w:hAnsi="Consolas" w:cs="Consolas"/>
+          <w:color w:val="000000"/>
+          <w:sz w:val="24"/>
+          <w:szCs w:val="24"/>
+          <w:highlight w:val="white"/>
+        </w:rPr>
+      </w:pPr>
+      <w:r>
+        <w:rPr>
+          <w:rFonts w:ascii="Consolas" w:hAnsi="Consolas" w:cs="Consolas"/>
+          <w:color w:val="000000"/>
+          <w:sz w:val="24"/>
+          <w:szCs w:val="24"/>
+          <w:highlight w:val="white"/>
+        </w:rPr>
+        <w:t xml:space="preserve">            );</w:t>
+      </w:r>
+    </w:p>
+    <w:p/>
+    <w:p>
+      <w:r>
+        <w:t>A</w:t>
+      </w:r>
+      <w:r>
+        <w:t xml:space="preserve">dd the following new </w:t>
       </w:r>
       <w:proofErr w:type="spellStart"/>
       <w:r>
@@ -494,7 +1616,6 @@
           <w:szCs w:val="16"/>
           <w:highlight w:val="white"/>
         </w:rPr>
-        <w:lastRenderedPageBreak/>
         <w:t>&lt;</w:t>
       </w:r>
       <w:r>
@@ -657,13 +1778,20 @@
       </w:r>
     </w:p>
     <w:p>
-      <w:r>
-        <w:t>just before the line:</w:t>
-      </w:r>
-    </w:p>
-    <w:p>
-      <w:pPr>
-        <w:rPr>
+      <w:proofErr w:type="gramStart"/>
+      <w:r>
+        <w:t>just</w:t>
+      </w:r>
+      <w:proofErr w:type="gramEnd"/>
+      <w:r>
+        <w:t xml:space="preserve"> before the line:</w:t>
+      </w:r>
+    </w:p>
+    <w:p>
+      <w:pPr>
+        <w:rPr>
+          <w:rFonts w:ascii="Consolas" w:hAnsi="Consolas" w:cs="Consolas"/>
+          <w:color w:val="0000FF"/>
           <w:sz w:val="16"/>
           <w:szCs w:val="16"/>
         </w:rPr>
@@ -798,12 +1926,14 @@
           <w:highlight w:val="white"/>
         </w:rPr>
       </w:pPr>
+      <w:proofErr w:type="spellStart"/>
       <w:r>
         <w:rPr>
           <w:highlight w:val="white"/>
         </w:rPr>
         <w:t>ReportManagerController.cs</w:t>
       </w:r>
+      <w:proofErr w:type="spellEnd"/>
     </w:p>
     <w:p>
       <w:pPr>
@@ -908,14 +2038,12 @@
         </w:rPr>
         <w:t xml:space="preserve">, if you set that </w:t>
       </w:r>
-      <w:proofErr w:type="gramStart"/>
-      <w:r>
-        <w:rPr>
-          <w:highlight w:val="white"/>
-        </w:rPr>
-        <w:t>to</w:t>
-      </w:r>
-      <w:proofErr w:type="gramEnd"/>
+      <w:r>
+        <w:rPr>
+          <w:highlight w:val="white"/>
+        </w:rPr>
+        <w:t>too</w:t>
+      </w:r>
       <w:r>
         <w:rPr>
           <w:highlight w:val="white"/>
@@ -984,8 +2112,6 @@
           <w:highlight w:val="white"/>
         </w:rPr>
       </w:pPr>
-      <w:bookmarkStart w:id="0" w:name="_GoBack"/>
-      <w:bookmarkEnd w:id="0"/>
       <w:r>
         <w:rPr>
           <w:rFonts w:ascii="Consolas" w:hAnsi="Consolas" w:cs="Consolas"/>
@@ -997,6 +2123,7 @@
         <w:t xml:space="preserve">  &lt;</w:t>
       </w:r>
       <w:proofErr w:type="spellStart"/>
+      <w:proofErr w:type="gramStart"/>
       <w:r>
         <w:rPr>
           <w:rFonts w:ascii="Consolas" w:hAnsi="Consolas" w:cs="Consolas"/>
@@ -1008,6 +2135,7 @@
         <w:t>appSettings</w:t>
       </w:r>
       <w:proofErr w:type="spellEnd"/>
+      <w:proofErr w:type="gramEnd"/>
       <w:r>
         <w:rPr>
           <w:rFonts w:ascii="Consolas" w:hAnsi="Consolas" w:cs="Consolas"/>
@@ -1041,17 +2169,7 @@
           <w:szCs w:val="24"/>
           <w:highlight w:val="white"/>
         </w:rPr>
-        <w:t xml:space="preserve">    </w:t>
-      </w:r>
-      <w:r>
-        <w:rPr>
-          <w:rFonts w:ascii="Consolas" w:hAnsi="Consolas" w:cs="Consolas"/>
-          <w:color w:val="0000FF"/>
-          <w:sz w:val="24"/>
-          <w:szCs w:val="24"/>
-          <w:highlight w:val="white"/>
-        </w:rPr>
-        <w:t>…</w:t>
+        <w:t xml:space="preserve">    …</w:t>
       </w:r>
     </w:p>
     <w:p>
@@ -1243,17 +2361,7 @@
           <w:szCs w:val="24"/>
           <w:highlight w:val="white"/>
         </w:rPr>
-        <w:t xml:space="preserve">  &lt;</w:t>
-      </w:r>
-      <w:r>
-        <w:rPr>
-          <w:rFonts w:ascii="Consolas" w:hAnsi="Consolas" w:cs="Consolas"/>
-          <w:color w:val="0000FF"/>
-          <w:sz w:val="24"/>
-          <w:szCs w:val="24"/>
-          <w:highlight w:val="white"/>
-        </w:rPr>
-        <w:t>/</w:t>
+        <w:t xml:space="preserve">  &lt;/</w:t>
       </w:r>
       <w:proofErr w:type="spellStart"/>
       <w:r>
@@ -1300,17 +2408,7 @@
           <w:szCs w:val="24"/>
           <w:highlight w:val="white"/>
         </w:rPr>
-        <w:t>&lt;</w:t>
-      </w:r>
-      <w:r>
-        <w:rPr>
-          <w:rFonts w:ascii="Consolas" w:hAnsi="Consolas" w:cs="Consolas"/>
-          <w:color w:val="0000FF"/>
-          <w:sz w:val="24"/>
-          <w:szCs w:val="24"/>
-          <w:highlight w:val="white"/>
-        </w:rPr>
-        <w:t>/</w:t>
+        <w:t>&lt;/</w:t>
       </w:r>
       <w:r>
         <w:rPr>
@@ -1339,6 +2437,8 @@
           <w:highlight w:val="white"/>
         </w:rPr>
       </w:pPr>
+      <w:bookmarkStart w:id="0" w:name="_GoBack"/>
+      <w:bookmarkEnd w:id="0"/>
     </w:p>
     <w:sectPr>
       <w:pgSz w:w="12240" w:h="15840"/>

</xml_diff>

<commit_message>
- Updated all the JSDoc pages
- Updated the forerunnersw.com sample page text for the Getting Started sample to be correct for V3.
- Updated the Getting Started sample to V3
- Updated the readme.docx file
- Updated the Report Explorer EZ sample to use the new after transition events

- Signed off by Jon Totton
</commit_message>
<xml_diff>
--- a/RS/Reporting/ReportManager/ReportManagerMVC/ReportManager/sdk/readme.docx
+++ b/RS/Reporting/ReportManager/ReportManagerMVC/ReportManager/sdk/readme.docx
@@ -151,7 +151,7 @@
         </w:numPr>
       </w:pPr>
       <w:r>
-        <w:t>Copy the following files from the installed bin folder into your project bin folder:</w:t>
+        <w:t>Copy the “Custom” folder from your installed Mobilizer install folder into your project</w:t>
       </w:r>
     </w:p>
     <w:p>
@@ -163,7 +163,19 @@
         </w:numPr>
       </w:pPr>
       <w:r>
-        <w:t>Forerunner.Json.dll</w:t>
+        <w:t>Carefully document changes to any files you make in this folder. When you upgrade you will need to merge your changes into the new files</w:t>
+      </w:r>
+    </w:p>
+    <w:p>
+      <w:pPr>
+        <w:pStyle w:val="ListParagraph"/>
+        <w:numPr>
+          <w:ilvl w:val="0"/>
+          <w:numId w:val="1"/>
+        </w:numPr>
+      </w:pPr>
+      <w:r>
+        <w:t>Copy the following files from the installed bin folder into your project bin folder:</w:t>
       </w:r>
     </w:p>
     <w:p>
@@ -175,7 +187,7 @@
         </w:numPr>
       </w:pPr>
       <w:r>
-        <w:t>Forerunner.SQLReporting.dll</w:t>
+        <w:t>Forerunner.Json.dll</w:t>
       </w:r>
     </w:p>
     <w:p>
@@ -187,23 +199,7 @@
         </w:numPr>
       </w:pPr>
       <w:r>
-        <w:rPr>
-          <w:rFonts w:ascii="Calibri" w:hAnsi="Calibri"/>
-          <w:color w:val="000000"/>
-        </w:rPr>
-        <w:t>PdfSharp.dll</w:t>
-      </w:r>
-    </w:p>
-    <w:p>
-      <w:pPr>
-        <w:pStyle w:val="ListParagraph"/>
-        <w:numPr>
-          <w:ilvl w:val="0"/>
-          <w:numId w:val="1"/>
-        </w:numPr>
-      </w:pPr>
-      <w:r>
-        <w:t>Copy the “Custom” folder from your installed Mobilizer install folder into your project</w:t>
+        <w:t>Forerunner.SQLReporting.dll</w:t>
       </w:r>
     </w:p>
     <w:p>
@@ -215,7 +211,19 @@
         </w:numPr>
       </w:pPr>
       <w:r>
-        <w:t>Carefully document changes to any files you make in this folder. When you upgrade you will need to merge your changes into the new files</w:t>
+        <w:rPr>
+          <w:rFonts w:ascii="Calibri" w:hAnsi="Calibri"/>
+          <w:color w:val="000000"/>
+        </w:rPr>
+        <w:t>PdfSharp.dll</w:t>
+      </w:r>
+    </w:p>
+    <w:p>
+      <w:pPr>
+        <w:ind w:left="720"/>
+      </w:pPr>
+      <w:r>
+        <w:t>Make sure you have references to the new assembly files in your project.</w:t>
       </w:r>
     </w:p>
     <w:p>
@@ -272,8 +280,17 @@
         <w:t xml:space="preserve"> file</w:t>
       </w:r>
       <w:r>
-        <w:t>, make sure they are at the top before other routes</w:t>
-      </w:r>
+        <w:t xml:space="preserve">, </w:t>
+      </w:r>
+      <w:bookmarkStart w:id="0" w:name="_GoBack"/>
+      <w:r>
+        <w:rPr>
+          <w:b/>
+          <w:i/>
+        </w:rPr>
+        <w:t>make sure they are at the top before other routes</w:t>
+      </w:r>
+      <w:bookmarkEnd w:id="0"/>
       <w:r>
         <w:t>:</w:t>
       </w:r>
@@ -569,6 +586,7 @@
           <w:szCs w:val="24"/>
           <w:highlight w:val="white"/>
         </w:rPr>
+        <w:lastRenderedPageBreak/>
         <w:t xml:space="preserve">                </w:t>
       </w:r>
       <w:proofErr w:type="gramStart"/>
@@ -807,7 +825,6 @@
           <w:szCs w:val="24"/>
           <w:highlight w:val="white"/>
         </w:rPr>
-        <w:lastRenderedPageBreak/>
         <w:t xml:space="preserve">            );</w:t>
       </w:r>
     </w:p>
@@ -2437,8 +2454,6 @@
           <w:highlight w:val="white"/>
         </w:rPr>
       </w:pPr>
-      <w:bookmarkStart w:id="0" w:name="_GoBack"/>
-      <w:bookmarkEnd w:id="0"/>
     </w:p>
     <w:sectPr>
       <w:pgSz w:w="12240" w:h="15840"/>

</xml_diff>